<commit_message>
Did some work on ML HW
</commit_message>
<xml_diff>
--- a/CSE_Directory/CSE_Assignments/CSE_4309-ML/Assignment2/answers.docx
+++ b/CSE_Directory/CSE_Assignments/CSE_4309-ML/Assignment2/answers.docx
@@ -28,6 +28,864 @@
     </w:p>
     <w:p>
       <w:pPr>
+        <w:rPr>
+          <w:rFonts w:ascii="Consolas" w:hAnsi="Consolas"/>
+        </w:rPr>
+      </w:pPr>
+      <w:r>
+        <w:rPr>
+          <w:rFonts w:ascii="Consolas" w:hAnsi="Consolas"/>
+        </w:rPr>
+        <w:t>Knowns given problem statement: (M=Maine, S=Sahara, H=Hot(&gt;=80), C=Cold(&lt;80))</w:t>
+      </w:r>
+    </w:p>
+    <w:p>
+      <w:pPr>
+        <w:pStyle w:val="ListParagraph"/>
+        <w:numPr>
+          <w:ilvl w:val="0"/>
+          <w:numId w:val="1"/>
+        </w:numPr>
+        <w:rPr>
+          <w:rFonts w:ascii="Consolas" w:hAnsi="Consolas"/>
+        </w:rPr>
+      </w:pPr>
+      <w:r>
+        <w:rPr>
+          <w:rFonts w:ascii="Consolas" w:hAnsi="Consolas"/>
+        </w:rPr>
+        <w:t>P(M) = 0.05</w:t>
+      </w:r>
+      <w:r>
+        <w:rPr>
+          <w:rFonts w:ascii="Consolas" w:hAnsi="Consolas"/>
+        </w:rPr>
+        <w:t>00</w:t>
+      </w:r>
+    </w:p>
+    <w:p>
+      <w:pPr>
+        <w:pStyle w:val="ListParagraph"/>
+        <w:numPr>
+          <w:ilvl w:val="0"/>
+          <w:numId w:val="1"/>
+        </w:numPr>
+        <w:rPr>
+          <w:rFonts w:ascii="Consolas" w:hAnsi="Consolas"/>
+        </w:rPr>
+      </w:pPr>
+      <w:r>
+        <w:rPr>
+          <w:rFonts w:ascii="Consolas" w:hAnsi="Consolas"/>
+        </w:rPr>
+        <w:t>P(S) = 0.95</w:t>
+      </w:r>
+      <w:r>
+        <w:rPr>
+          <w:rFonts w:ascii="Consolas" w:hAnsi="Consolas"/>
+        </w:rPr>
+        <w:t>00</w:t>
+      </w:r>
+    </w:p>
+    <w:p>
+      <w:pPr>
+        <w:pStyle w:val="ListParagraph"/>
+        <w:numPr>
+          <w:ilvl w:val="0"/>
+          <w:numId w:val="1"/>
+        </w:numPr>
+        <w:rPr>
+          <w:rFonts w:ascii="Consolas" w:hAnsi="Consolas"/>
+        </w:rPr>
+      </w:pPr>
+      <w:r>
+        <w:rPr>
+          <w:rFonts w:ascii="Consolas" w:hAnsi="Consolas"/>
+        </w:rPr>
+        <w:t>P(H|M) = 0.20</w:t>
+      </w:r>
+      <w:r>
+        <w:rPr>
+          <w:rFonts w:ascii="Consolas" w:hAnsi="Consolas"/>
+        </w:rPr>
+        <w:t>00</w:t>
+      </w:r>
+      <w:r>
+        <w:rPr>
+          <w:rFonts w:ascii="Consolas" w:hAnsi="Consolas"/>
+        </w:rPr>
+        <w:t xml:space="preserve">, </w:t>
+      </w:r>
+      <w:r>
+        <w:rPr>
+          <w:rFonts w:ascii="Consolas" w:hAnsi="Consolas"/>
+        </w:rPr>
+        <w:t>P(</w:t>
+      </w:r>
+      <w:r>
+        <w:rPr>
+          <w:rFonts w:ascii="Consolas" w:hAnsi="Consolas"/>
+        </w:rPr>
+        <w:t>C</w:t>
+      </w:r>
+      <w:r>
+        <w:rPr>
+          <w:rFonts w:ascii="Consolas" w:hAnsi="Consolas"/>
+        </w:rPr>
+        <w:t>|M) = 0.</w:t>
+      </w:r>
+      <w:r>
+        <w:rPr>
+          <w:rFonts w:ascii="Consolas" w:hAnsi="Consolas"/>
+        </w:rPr>
+        <w:t>8</w:t>
+      </w:r>
+      <w:r>
+        <w:rPr>
+          <w:rFonts w:ascii="Consolas" w:hAnsi="Consolas"/>
+        </w:rPr>
+        <w:t>0</w:t>
+      </w:r>
+      <w:r>
+        <w:rPr>
+          <w:rFonts w:ascii="Consolas" w:hAnsi="Consolas"/>
+        </w:rPr>
+        <w:t>00</w:t>
+      </w:r>
+    </w:p>
+    <w:p>
+      <w:pPr>
+        <w:pStyle w:val="ListParagraph"/>
+        <w:numPr>
+          <w:ilvl w:val="0"/>
+          <w:numId w:val="1"/>
+        </w:numPr>
+        <w:rPr>
+          <w:rFonts w:ascii="Consolas" w:hAnsi="Consolas"/>
+        </w:rPr>
+      </w:pPr>
+      <w:r>
+        <w:rPr>
+          <w:rFonts w:ascii="Consolas" w:hAnsi="Consolas"/>
+        </w:rPr>
+        <w:t>P(H|</w:t>
+      </w:r>
+      <w:r>
+        <w:rPr>
+          <w:rFonts w:ascii="Consolas" w:hAnsi="Consolas"/>
+        </w:rPr>
+        <w:t>S</w:t>
+      </w:r>
+      <w:r>
+        <w:rPr>
+          <w:rFonts w:ascii="Consolas" w:hAnsi="Consolas"/>
+        </w:rPr>
+        <w:t>) = 0.</w:t>
+      </w:r>
+      <w:r>
+        <w:rPr>
+          <w:rFonts w:ascii="Consolas" w:hAnsi="Consolas"/>
+        </w:rPr>
+        <w:t>90</w:t>
+      </w:r>
+      <w:r>
+        <w:rPr>
+          <w:rFonts w:ascii="Consolas" w:hAnsi="Consolas"/>
+        </w:rPr>
+        <w:t>00</w:t>
+      </w:r>
+      <w:r>
+        <w:rPr>
+          <w:rFonts w:ascii="Consolas" w:hAnsi="Consolas"/>
+        </w:rPr>
+        <w:t>, P(C|</w:t>
+      </w:r>
+      <w:r>
+        <w:rPr>
+          <w:rFonts w:ascii="Consolas" w:hAnsi="Consolas"/>
+        </w:rPr>
+        <w:t>S</w:t>
+      </w:r>
+      <w:r>
+        <w:rPr>
+          <w:rFonts w:ascii="Consolas" w:hAnsi="Consolas"/>
+        </w:rPr>
+        <w:t>) = 0.</w:t>
+      </w:r>
+      <w:r>
+        <w:rPr>
+          <w:rFonts w:ascii="Consolas" w:hAnsi="Consolas"/>
+        </w:rPr>
+        <w:t>10</w:t>
+      </w:r>
+      <w:r>
+        <w:rPr>
+          <w:rFonts w:ascii="Consolas" w:hAnsi="Consolas"/>
+        </w:rPr>
+        <w:t>00</w:t>
+      </w:r>
+    </w:p>
+    <w:p>
+      <w:pPr>
+        <w:rPr>
+          <w:rFonts w:ascii="Consolas" w:hAnsi="Consolas"/>
+        </w:rPr>
+      </w:pPr>
+      <w:r>
+        <w:rPr>
+          <w:rFonts w:ascii="Consolas" w:hAnsi="Consolas"/>
+        </w:rPr>
+        <w:t>Calculated values:</w:t>
+      </w:r>
+    </w:p>
+    <w:p>
+      <w:pPr>
+        <w:pStyle w:val="ListParagraph"/>
+        <w:numPr>
+          <w:ilvl w:val="0"/>
+          <w:numId w:val="1"/>
+        </w:numPr>
+        <w:rPr>
+          <w:rFonts w:ascii="Consolas" w:hAnsi="Consolas"/>
+        </w:rPr>
+      </w:pPr>
+      <w:r>
+        <w:rPr>
+          <w:rFonts w:ascii="Consolas" w:hAnsi="Consolas"/>
+        </w:rPr>
+        <w:t>P(H) = P(H|M)*</w:t>
+      </w:r>
+      <w:r>
+        <w:rPr>
+          <w:rFonts w:ascii="Consolas" w:hAnsi="Consolas"/>
+        </w:rPr>
+        <w:t>P</w:t>
+      </w:r>
+      <w:r>
+        <w:rPr>
+          <w:rFonts w:ascii="Consolas" w:hAnsi="Consolas"/>
+        </w:rPr>
+        <w:t>(M)+P(H|S)*P(S) = 0.865</w:t>
+      </w:r>
+      <w:r>
+        <w:rPr>
+          <w:rFonts w:ascii="Consolas" w:hAnsi="Consolas"/>
+        </w:rPr>
+        <w:t>0</w:t>
+      </w:r>
+    </w:p>
+    <w:p>
+      <w:pPr>
+        <w:pStyle w:val="ListParagraph"/>
+        <w:numPr>
+          <w:ilvl w:val="0"/>
+          <w:numId w:val="1"/>
+        </w:numPr>
+        <w:rPr>
+          <w:rFonts w:ascii="Consolas" w:hAnsi="Consolas"/>
+        </w:rPr>
+      </w:pPr>
+      <w:r>
+        <w:rPr>
+          <w:rFonts w:ascii="Consolas" w:hAnsi="Consolas"/>
+        </w:rPr>
+        <w:t>P(</w:t>
+      </w:r>
+      <w:r>
+        <w:rPr>
+          <w:rFonts w:ascii="Consolas" w:hAnsi="Consolas"/>
+        </w:rPr>
+        <w:t>C</w:t>
+      </w:r>
+      <w:r>
+        <w:rPr>
+          <w:rFonts w:ascii="Consolas" w:hAnsi="Consolas"/>
+        </w:rPr>
+        <w:t>) = P(</w:t>
+      </w:r>
+      <w:r>
+        <w:rPr>
+          <w:rFonts w:ascii="Consolas" w:hAnsi="Consolas"/>
+        </w:rPr>
+        <w:t>C</w:t>
+      </w:r>
+      <w:r>
+        <w:rPr>
+          <w:rFonts w:ascii="Consolas" w:hAnsi="Consolas"/>
+        </w:rPr>
+        <w:t>|M)*</w:t>
+      </w:r>
+      <w:r>
+        <w:rPr>
+          <w:rFonts w:ascii="Consolas" w:hAnsi="Consolas"/>
+        </w:rPr>
+        <w:t>P</w:t>
+      </w:r>
+      <w:r>
+        <w:rPr>
+          <w:rFonts w:ascii="Consolas" w:hAnsi="Consolas"/>
+        </w:rPr>
+        <w:t>(M)+P(</w:t>
+      </w:r>
+      <w:r>
+        <w:rPr>
+          <w:rFonts w:ascii="Consolas" w:hAnsi="Consolas"/>
+        </w:rPr>
+        <w:t>C</w:t>
+      </w:r>
+      <w:r>
+        <w:rPr>
+          <w:rFonts w:ascii="Consolas" w:hAnsi="Consolas"/>
+        </w:rPr>
+        <w:t>|S)*P(S) = 0.</w:t>
+      </w:r>
+      <w:r>
+        <w:rPr>
+          <w:rFonts w:ascii="Consolas" w:hAnsi="Consolas"/>
+        </w:rPr>
+        <w:t>135</w:t>
+      </w:r>
+      <w:r>
+        <w:rPr>
+          <w:rFonts w:ascii="Consolas" w:hAnsi="Consolas"/>
+        </w:rPr>
+        <w:t>0</w:t>
+      </w:r>
+    </w:p>
+    <w:p>
+      <w:pPr>
+        <w:rPr>
+          <w:rFonts w:ascii="Consolas" w:hAnsi="Consolas"/>
+        </w:rPr>
+      </w:pPr>
+    </w:p>
+    <w:p>
+      <w:pPr>
+        <w:pStyle w:val="ListParagraph"/>
+        <w:numPr>
+          <w:ilvl w:val="0"/>
+          <w:numId w:val="2"/>
+        </w:numPr>
+        <w:rPr>
+          <w:rFonts w:ascii="Consolas" w:hAnsi="Consolas"/>
+        </w:rPr>
+      </w:pPr>
+      <w:r>
+        <w:rPr>
+          <w:rFonts w:ascii="Consolas" w:hAnsi="Consolas"/>
+        </w:rPr>
+        <w:t xml:space="preserve">P(M|C) = P(C|M)*P(M)/P(C) = </w:t>
+      </w:r>
+      <w:r>
+        <w:rPr>
+          <w:rFonts w:ascii="Consolas" w:hAnsi="Consolas"/>
+          <w:b/>
+          <w:bCs/>
+        </w:rPr>
+        <w:t>0.296</w:t>
+      </w:r>
+      <w:r>
+        <w:rPr>
+          <w:rFonts w:ascii="Consolas" w:hAnsi="Consolas"/>
+          <w:b/>
+          <w:bCs/>
+        </w:rPr>
+        <w:t>3</w:t>
+      </w:r>
+    </w:p>
+    <w:p>
+      <w:pPr>
+        <w:pStyle w:val="ListParagraph"/>
+        <w:rPr>
+          <w:rFonts w:ascii="Consolas" w:hAnsi="Consolas"/>
+        </w:rPr>
+      </w:pPr>
+    </w:p>
+    <w:p>
+      <w:pPr>
+        <w:pStyle w:val="ListParagraph"/>
+        <w:numPr>
+          <w:ilvl w:val="0"/>
+          <w:numId w:val="2"/>
+        </w:numPr>
+        <w:rPr>
+          <w:rFonts w:ascii="Consolas" w:hAnsi="Consolas"/>
+        </w:rPr>
+      </w:pPr>
+      <w:r>
+        <w:rPr>
+          <w:rFonts w:ascii="Consolas" w:hAnsi="Consolas"/>
+        </w:rPr>
+        <w:t xml:space="preserve">If you know the previous day showed a cold temperature, the probabilities for the locations changes for the second calculation: P(M) &lt;- P(M|C) = </w:t>
+      </w:r>
+      <w:r>
+        <w:rPr>
+          <w:rFonts w:ascii="Consolas" w:hAnsi="Consolas"/>
+        </w:rPr>
+        <w:t>0</w:t>
+      </w:r>
+      <w:r>
+        <w:rPr>
+          <w:rFonts w:ascii="Consolas" w:hAnsi="Consolas"/>
+        </w:rPr>
+        <w:t>.296</w:t>
+      </w:r>
+      <w:r>
+        <w:rPr>
+          <w:rFonts w:ascii="Consolas" w:hAnsi="Consolas"/>
+        </w:rPr>
+        <w:t>3</w:t>
+      </w:r>
+      <w:r>
+        <w:rPr>
+          <w:rFonts w:ascii="Consolas" w:hAnsi="Consolas"/>
+        </w:rPr>
+        <w:t xml:space="preserve">, P(S) &lt;- </w:t>
+      </w:r>
+      <w:r>
+        <w:rPr>
+          <w:rFonts w:ascii="Consolas" w:hAnsi="Consolas"/>
+        </w:rPr>
+        <w:t>P(S|C)</w:t>
+      </w:r>
+      <w:r>
+        <w:rPr>
+          <w:rFonts w:ascii="Consolas" w:hAnsi="Consolas"/>
+        </w:rPr>
+        <w:t>= 0.7037.</w:t>
+      </w:r>
+      <w:r>
+        <w:rPr>
+          <w:rFonts w:ascii="Consolas" w:hAnsi="Consolas"/>
+        </w:rPr>
+        <w:t xml:space="preserve"> Now just do sum rule again but replace the probabilities of the locations.</w:t>
+      </w:r>
+      <w:r>
+        <w:rPr>
+          <w:rFonts w:ascii="Consolas" w:hAnsi="Consolas"/>
+        </w:rPr>
+        <w:br/>
+        <w:t>P(C</w:t>
+      </w:r>
+      <w:r>
+        <w:rPr>
+          <w:rFonts w:ascii="Consolas" w:hAnsi="Consolas"/>
+          <w:vertAlign w:val="superscript"/>
+        </w:rPr>
+        <w:t>2</w:t>
+      </w:r>
+      <w:r>
+        <w:rPr>
+          <w:rFonts w:ascii="Consolas" w:hAnsi="Consolas"/>
+        </w:rPr>
+        <w:t xml:space="preserve">) = </w:t>
+      </w:r>
+      <w:r>
+        <w:rPr>
+          <w:rFonts w:ascii="Consolas" w:hAnsi="Consolas"/>
+        </w:rPr>
+        <w:t>P(</w:t>
+      </w:r>
+      <w:r>
+        <w:rPr>
+          <w:rFonts w:ascii="Consolas" w:hAnsi="Consolas"/>
+        </w:rPr>
+        <w:t>C</w:t>
+      </w:r>
+      <w:r>
+        <w:rPr>
+          <w:rFonts w:ascii="Consolas" w:hAnsi="Consolas"/>
+        </w:rPr>
+        <w:t>|M)*</w:t>
+      </w:r>
+      <w:r>
+        <w:rPr>
+          <w:rFonts w:ascii="Consolas" w:hAnsi="Consolas"/>
+        </w:rPr>
+        <w:t>P</w:t>
+      </w:r>
+      <w:r>
+        <w:rPr>
+          <w:rFonts w:ascii="Consolas" w:hAnsi="Consolas"/>
+        </w:rPr>
+        <w:t>(M</w:t>
+      </w:r>
+      <w:r>
+        <w:rPr>
+          <w:rFonts w:ascii="Consolas" w:hAnsi="Consolas"/>
+        </w:rPr>
+        <w:t>|C</w:t>
+      </w:r>
+      <w:r>
+        <w:rPr>
+          <w:rFonts w:ascii="Consolas" w:hAnsi="Consolas"/>
+        </w:rPr>
+        <w:t>)+P(</w:t>
+      </w:r>
+      <w:r>
+        <w:rPr>
+          <w:rFonts w:ascii="Consolas" w:hAnsi="Consolas"/>
+        </w:rPr>
+        <w:t>C</w:t>
+      </w:r>
+      <w:r>
+        <w:rPr>
+          <w:rFonts w:ascii="Consolas" w:hAnsi="Consolas"/>
+        </w:rPr>
+        <w:t>|S)*P(S</w:t>
+      </w:r>
+      <w:r>
+        <w:rPr>
+          <w:rFonts w:ascii="Consolas" w:hAnsi="Consolas"/>
+        </w:rPr>
+        <w:t>|C</w:t>
+      </w:r>
+      <w:r>
+        <w:rPr>
+          <w:rFonts w:ascii="Consolas" w:hAnsi="Consolas"/>
+        </w:rPr>
+        <w:t>)</w:t>
+      </w:r>
+      <w:r>
+        <w:rPr>
+          <w:rFonts w:ascii="Consolas" w:hAnsi="Consolas"/>
+        </w:rPr>
+        <w:t xml:space="preserve"> = </w:t>
+      </w:r>
+      <w:r>
+        <w:rPr>
+          <w:rFonts w:ascii="Consolas" w:hAnsi="Consolas"/>
+          <w:b/>
+          <w:bCs/>
+        </w:rPr>
+        <w:t>0.307</w:t>
+      </w:r>
+      <w:r>
+        <w:rPr>
+          <w:rFonts w:ascii="Consolas" w:hAnsi="Consolas"/>
+          <w:b/>
+          <w:bCs/>
+        </w:rPr>
+        <w:t>4</w:t>
+      </w:r>
+    </w:p>
+    <w:p>
+      <w:pPr>
+        <w:pStyle w:val="ListParagraph"/>
+        <w:rPr>
+          <w:rFonts w:ascii="Consolas" w:hAnsi="Consolas"/>
+        </w:rPr>
+      </w:pPr>
+    </w:p>
+    <w:p>
+      <w:pPr>
+        <w:pStyle w:val="ListParagraph"/>
+        <w:numPr>
+          <w:ilvl w:val="0"/>
+          <w:numId w:val="2"/>
+        </w:numPr>
+        <w:rPr>
+          <w:rFonts w:ascii="Consolas" w:hAnsi="Consolas"/>
+        </w:rPr>
+      </w:pPr>
+      <w:r>
+        <w:rPr>
+          <w:rFonts w:ascii="Consolas" w:hAnsi="Consolas"/>
+        </w:rPr>
+        <w:t>Get the probabilities of P(M|</w:t>
+      </w:r>
+      <w:r>
+        <w:rPr>
+          <w:rFonts w:ascii="Consolas" w:hAnsi="Consolas"/>
+        </w:rPr>
+        <w:t>C</w:t>
+      </w:r>
+      <w:r>
+        <w:rPr>
+          <w:rFonts w:ascii="Consolas" w:hAnsi="Consolas"/>
+        </w:rPr>
+        <w:t>) and P(S|C) for the second day using the appropriate probabilities given the first day was cold.</w:t>
+      </w:r>
+      <w:r>
+        <w:rPr>
+          <w:rFonts w:ascii="Consolas" w:hAnsi="Consolas"/>
+        </w:rPr>
+        <w:br/>
+      </w:r>
+      <w:r>
+        <w:rPr>
+          <w:rFonts w:ascii="Consolas" w:hAnsi="Consolas"/>
+        </w:rPr>
+        <w:t>P(M|C</w:t>
+      </w:r>
+      <w:r>
+        <w:rPr>
+          <w:rFonts w:ascii="Consolas" w:hAnsi="Consolas"/>
+          <w:vertAlign w:val="superscript"/>
+        </w:rPr>
+        <w:t>2</w:t>
+      </w:r>
+      <w:r>
+        <w:rPr>
+          <w:rFonts w:ascii="Consolas" w:hAnsi="Consolas"/>
+        </w:rPr>
+        <w:t>) = P(C|M)*P(M</w:t>
+      </w:r>
+      <w:r>
+        <w:rPr>
+          <w:rFonts w:ascii="Consolas" w:hAnsi="Consolas"/>
+        </w:rPr>
+        <w:t>|C</w:t>
+      </w:r>
+      <w:r>
+        <w:rPr>
+          <w:rFonts w:ascii="Consolas" w:hAnsi="Consolas"/>
+        </w:rPr>
+        <w:t>)/P(C</w:t>
+      </w:r>
+      <w:r>
+        <w:rPr>
+          <w:rFonts w:ascii="Consolas" w:hAnsi="Consolas"/>
+          <w:vertAlign w:val="superscript"/>
+        </w:rPr>
+        <w:t>2</w:t>
+      </w:r>
+      <w:r>
+        <w:rPr>
+          <w:rFonts w:ascii="Consolas" w:hAnsi="Consolas"/>
+        </w:rPr>
+        <w:t xml:space="preserve">) = </w:t>
+      </w:r>
+      <w:r>
+        <w:rPr>
+          <w:rFonts w:ascii="Consolas" w:hAnsi="Consolas"/>
+        </w:rPr>
+        <w:t>0.7711</w:t>
+      </w:r>
+      <w:r>
+        <w:rPr>
+          <w:rFonts w:ascii="Consolas" w:hAnsi="Consolas"/>
+        </w:rPr>
+        <w:br/>
+      </w:r>
+      <w:r>
+        <w:rPr>
+          <w:rFonts w:ascii="Consolas" w:hAnsi="Consolas"/>
+        </w:rPr>
+        <w:t>P(</w:t>
+      </w:r>
+      <w:r>
+        <w:rPr>
+          <w:rFonts w:ascii="Consolas" w:hAnsi="Consolas"/>
+        </w:rPr>
+        <w:t>S</w:t>
+      </w:r>
+      <w:r>
+        <w:rPr>
+          <w:rFonts w:ascii="Consolas" w:hAnsi="Consolas"/>
+        </w:rPr>
+        <w:t>|C</w:t>
+      </w:r>
+      <w:r>
+        <w:rPr>
+          <w:rFonts w:ascii="Consolas" w:hAnsi="Consolas"/>
+          <w:vertAlign w:val="superscript"/>
+        </w:rPr>
+        <w:t>2</w:t>
+      </w:r>
+      <w:r>
+        <w:rPr>
+          <w:rFonts w:ascii="Consolas" w:hAnsi="Consolas"/>
+        </w:rPr>
+        <w:t>) = P(C|</w:t>
+      </w:r>
+      <w:r>
+        <w:rPr>
+          <w:rFonts w:ascii="Consolas" w:hAnsi="Consolas"/>
+        </w:rPr>
+        <w:t>S</w:t>
+      </w:r>
+      <w:r>
+        <w:rPr>
+          <w:rFonts w:ascii="Consolas" w:hAnsi="Consolas"/>
+        </w:rPr>
+        <w:t>)*P(</w:t>
+      </w:r>
+      <w:r>
+        <w:rPr>
+          <w:rFonts w:ascii="Consolas" w:hAnsi="Consolas"/>
+        </w:rPr>
+        <w:t>S|C</w:t>
+      </w:r>
+      <w:r>
+        <w:rPr>
+          <w:rFonts w:ascii="Consolas" w:hAnsi="Consolas"/>
+        </w:rPr>
+        <w:t>)/P(C</w:t>
+      </w:r>
+      <w:r>
+        <w:rPr>
+          <w:rFonts w:ascii="Consolas" w:hAnsi="Consolas"/>
+          <w:vertAlign w:val="superscript"/>
+        </w:rPr>
+        <w:t>2</w:t>
+      </w:r>
+      <w:r>
+        <w:rPr>
+          <w:rFonts w:ascii="Consolas" w:hAnsi="Consolas"/>
+        </w:rPr>
+        <w:t>) = 0.</w:t>
+      </w:r>
+      <w:r>
+        <w:rPr>
+          <w:rFonts w:ascii="Consolas" w:hAnsi="Consolas"/>
+        </w:rPr>
+        <w:t>2290</w:t>
+      </w:r>
+      <w:r>
+        <w:rPr>
+          <w:rFonts w:ascii="Consolas" w:hAnsi="Consolas"/>
+          <w:b/>
+          <w:bCs/>
+        </w:rPr>
+        <w:br/>
+      </w:r>
+      <w:r>
+        <w:rPr>
+          <w:rFonts w:ascii="Consolas" w:hAnsi="Consolas"/>
+        </w:rPr>
+        <w:t>Now calculate P(C) with sum rule again</w:t>
+      </w:r>
+      <w:r>
+        <w:rPr>
+          <w:rFonts w:ascii="Consolas" w:hAnsi="Consolas"/>
+        </w:rPr>
+        <w:br/>
+      </w:r>
+      <w:r>
+        <w:rPr>
+          <w:rFonts w:ascii="Consolas" w:hAnsi="Consolas"/>
+        </w:rPr>
+        <w:t>P(C</w:t>
+      </w:r>
+      <w:r>
+        <w:rPr>
+          <w:rFonts w:ascii="Consolas" w:hAnsi="Consolas"/>
+          <w:vertAlign w:val="superscript"/>
+        </w:rPr>
+        <w:t>3</w:t>
+      </w:r>
+      <w:r>
+        <w:rPr>
+          <w:rFonts w:ascii="Consolas" w:hAnsi="Consolas"/>
+        </w:rPr>
+        <w:t xml:space="preserve">) = </w:t>
+      </w:r>
+      <w:r>
+        <w:rPr>
+          <w:rFonts w:ascii="Consolas" w:hAnsi="Consolas"/>
+        </w:rPr>
+        <w:t>P(</w:t>
+      </w:r>
+      <w:r>
+        <w:rPr>
+          <w:rFonts w:ascii="Consolas" w:hAnsi="Consolas"/>
+        </w:rPr>
+        <w:t>C</w:t>
+      </w:r>
+      <w:r>
+        <w:rPr>
+          <w:rFonts w:ascii="Consolas" w:hAnsi="Consolas"/>
+        </w:rPr>
+        <w:t>|M)*</w:t>
+      </w:r>
+      <w:r>
+        <w:rPr>
+          <w:rFonts w:ascii="Consolas" w:hAnsi="Consolas"/>
+        </w:rPr>
+        <w:t>P</w:t>
+      </w:r>
+      <w:r>
+        <w:rPr>
+          <w:rFonts w:ascii="Consolas" w:hAnsi="Consolas"/>
+        </w:rPr>
+        <w:t>(M</w:t>
+      </w:r>
+      <w:r>
+        <w:rPr>
+          <w:rFonts w:ascii="Consolas" w:hAnsi="Consolas"/>
+        </w:rPr>
+        <w:t>|C</w:t>
+      </w:r>
+      <w:r>
+        <w:rPr>
+          <w:rFonts w:ascii="Consolas" w:hAnsi="Consolas"/>
+          <w:vertAlign w:val="superscript"/>
+        </w:rPr>
+        <w:t>2</w:t>
+      </w:r>
+      <w:r>
+        <w:rPr>
+          <w:rFonts w:ascii="Consolas" w:hAnsi="Consolas"/>
+        </w:rPr>
+        <w:t>)+P(</w:t>
+      </w:r>
+      <w:r>
+        <w:rPr>
+          <w:rFonts w:ascii="Consolas" w:hAnsi="Consolas"/>
+        </w:rPr>
+        <w:t>C</w:t>
+      </w:r>
+      <w:r>
+        <w:rPr>
+          <w:rFonts w:ascii="Consolas" w:hAnsi="Consolas"/>
+        </w:rPr>
+        <w:t>|S)*P(S</w:t>
+      </w:r>
+      <w:r>
+        <w:rPr>
+          <w:rFonts w:ascii="Consolas" w:hAnsi="Consolas"/>
+        </w:rPr>
+        <w:t>|C</w:t>
+      </w:r>
+      <w:r>
+        <w:rPr>
+          <w:rFonts w:ascii="Consolas" w:hAnsi="Consolas"/>
+          <w:vertAlign w:val="superscript"/>
+        </w:rPr>
+        <w:t>2</w:t>
+      </w:r>
+      <w:r>
+        <w:rPr>
+          <w:rFonts w:ascii="Consolas" w:hAnsi="Consolas"/>
+        </w:rPr>
+        <w:t>)</w:t>
+      </w:r>
+      <w:r>
+        <w:rPr>
+          <w:rFonts w:ascii="Consolas" w:hAnsi="Consolas"/>
+        </w:rPr>
+        <w:t xml:space="preserve"> = </w:t>
+      </w:r>
+      <w:r>
+        <w:rPr>
+          <w:rFonts w:ascii="Consolas" w:hAnsi="Consolas"/>
+          <w:b/>
+          <w:bCs/>
+        </w:rPr>
+        <w:t>0.</w:t>
+      </w:r>
+      <w:r>
+        <w:rPr>
+          <w:rFonts w:ascii="Consolas" w:hAnsi="Consolas"/>
+          <w:b/>
+          <w:bCs/>
+        </w:rPr>
+        <w:t>6398</w:t>
+      </w:r>
+    </w:p>
+    <w:p>
+      <w:pPr>
         <w:pBdr>
           <w:bottom w:val="single" w:sz="6" w:space="1" w:color="auto"/>
         </w:pBdr>
@@ -38,6 +896,20 @@
     </w:p>
     <w:p>
       <w:pPr>
+        <w:jc w:val="center"/>
+        <w:rPr>
+          <w:rFonts w:ascii="Consolas" w:hAnsi="Consolas"/>
+        </w:rPr>
+      </w:pPr>
+      <w:r>
+        <w:rPr>
+          <w:rFonts w:ascii="Consolas" w:hAnsi="Consolas"/>
+        </w:rPr>
+        <w:t>Task 2</w:t>
+      </w:r>
+    </w:p>
+    <w:p>
+      <w:pPr>
         <w:pBdr>
           <w:bottom w:val="single" w:sz="6" w:space="1" w:color="auto"/>
         </w:pBdr>
@@ -48,8 +920,24 @@
       <w:r>
         <w:rPr>
           <w:rFonts w:ascii="Consolas" w:hAnsi="Consolas"/>
-        </w:rPr>
-        <w:t>a.</w:t>
+          <w:b/>
+          <w:bCs/>
+        </w:rPr>
+        <w:t>P is possibly a probability function</w:t>
+      </w:r>
+      <w:r>
+        <w:rPr>
+          <w:rFonts w:ascii="Consolas" w:hAnsi="Consolas"/>
+          <w:b/>
+          <w:bCs/>
+        </w:rPr>
+        <w:t>.</w:t>
+      </w:r>
+      <w:r>
+        <w:rPr>
+          <w:rFonts w:ascii="Consolas" w:hAnsi="Consolas"/>
+        </w:rPr>
+        <w:t xml:space="preserve"> A probability function must sum up to 1.0 over all possibilities. since P(A)+P(B)=0.9, as long as P(C)+P(D)&lt;=0.1 then its valid, but if not then its invalid.</w:t>
       </w:r>
     </w:p>
     <w:p>
@@ -61,11 +949,19 @@
           <w:rFonts w:ascii="Consolas" w:hAnsi="Consolas"/>
         </w:rPr>
       </w:pPr>
-      <w:r>
-        <w:rPr>
-          <w:rFonts w:ascii="Consolas" w:hAnsi="Consolas"/>
-        </w:rPr>
-        <w:t>b.</w:t>
+    </w:p>
+    <w:p>
+      <w:pPr>
+        <w:jc w:val="center"/>
+        <w:rPr>
+          <w:rFonts w:ascii="Consolas" w:hAnsi="Consolas"/>
+        </w:rPr>
+      </w:pPr>
+      <w:r>
+        <w:rPr>
+          <w:rFonts w:ascii="Consolas" w:hAnsi="Consolas"/>
+        </w:rPr>
+        <w:t>Task 3</w:t>
       </w:r>
     </w:p>
     <w:p>
@@ -80,8 +976,22 @@
       <w:r>
         <w:rPr>
           <w:rFonts w:ascii="Consolas" w:hAnsi="Consolas"/>
-        </w:rPr>
-        <w:t>c.</w:t>
+          <w:b/>
+          <w:bCs/>
+        </w:rPr>
+        <w:t xml:space="preserve">P is definitely not a probability density function. </w:t>
+      </w:r>
+      <w:r>
+        <w:rPr>
+          <w:rFonts w:ascii="Consolas" w:hAnsi="Consolas"/>
+        </w:rPr>
+        <w:t xml:space="preserve">Probability density functions </w:t>
+      </w:r>
+      <w:r>
+        <w:rPr>
+          <w:rFonts w:ascii="Consolas" w:hAnsi="Consolas"/>
+        </w:rPr>
+        <w:t>have a cumulative sum of 1.0. The total probability of P is 0.3*(10-0) = 3.0. Since this is larger than 1.0 and negative probabilities don’t exist, P is invalid.</w:t>
       </w:r>
     </w:p>
     <w:p>
@@ -106,6 +1016,20 @@
     </w:p>
     <w:p>
       <w:pPr>
+        <w:jc w:val="center"/>
+        <w:rPr>
+          <w:rFonts w:ascii="Consolas" w:hAnsi="Consolas"/>
+        </w:rPr>
+      </w:pPr>
+      <w:r>
+        <w:rPr>
+          <w:rFonts w:ascii="Consolas" w:hAnsi="Consolas"/>
+        </w:rPr>
+        <w:t>Task 4</w:t>
+      </w:r>
+    </w:p>
+    <w:p>
+      <w:pPr>
         <w:pBdr>
           <w:bottom w:val="single" w:sz="6" w:space="1" w:color="auto"/>
         </w:pBdr>
@@ -116,20 +1040,6 @@
     </w:p>
     <w:p>
       <w:pPr>
-        <w:jc w:val="center"/>
-        <w:rPr>
-          <w:rFonts w:ascii="Consolas" w:hAnsi="Consolas"/>
-        </w:rPr>
-      </w:pPr>
-      <w:r>
-        <w:rPr>
-          <w:rFonts w:ascii="Consolas" w:hAnsi="Consolas"/>
-        </w:rPr>
-        <w:t>Task 2</w:t>
-      </w:r>
-    </w:p>
-    <w:p>
-      <w:pPr>
         <w:pBdr>
           <w:bottom w:val="single" w:sz="6" w:space="1" w:color="auto"/>
         </w:pBdr>
@@ -150,6 +1060,20 @@
     </w:p>
     <w:p>
       <w:pPr>
+        <w:jc w:val="center"/>
+        <w:rPr>
+          <w:rFonts w:ascii="Consolas" w:hAnsi="Consolas"/>
+        </w:rPr>
+      </w:pPr>
+      <w:r>
+        <w:rPr>
+          <w:rFonts w:ascii="Consolas" w:hAnsi="Consolas"/>
+        </w:rPr>
+        <w:t>Task 5</w:t>
+      </w:r>
+    </w:p>
+    <w:p>
+      <w:pPr>
         <w:pBdr>
           <w:bottom w:val="single" w:sz="6" w:space="1" w:color="auto"/>
         </w:pBdr>
@@ -157,19 +1081,17 @@
           <w:rFonts w:ascii="Consolas" w:hAnsi="Consolas"/>
         </w:rPr>
       </w:pPr>
-    </w:p>
-    <w:p>
-      <w:pPr>
-        <w:jc w:val="center"/>
-        <w:rPr>
-          <w:rFonts w:ascii="Consolas" w:hAnsi="Consolas"/>
-        </w:rPr>
-      </w:pPr>
-      <w:r>
-        <w:rPr>
-          <w:rFonts w:ascii="Consolas" w:hAnsi="Consolas"/>
-        </w:rPr>
-        <w:t>Task 3</w:t>
+      <w:r>
+        <w:rPr>
+          <w:rFonts w:ascii="Consolas" w:hAnsi="Consolas"/>
+        </w:rPr>
+        <w:t xml:space="preserve">Completed in </w:t>
+      </w:r>
+      <w:r>
+        <w:rPr>
+          <w:rFonts w:ascii="Consolas" w:hAnsi="Consolas"/>
+        </w:rPr>
+        <w:t>naive_bayes.py.</w:t>
       </w:r>
     </w:p>
     <w:p>
@@ -194,117 +1116,13 @@
     </w:p>
     <w:p>
       <w:pPr>
-        <w:pBdr>
-          <w:bottom w:val="single" w:sz="6" w:space="1" w:color="auto"/>
-        </w:pBdr>
-        <w:rPr>
-          <w:rFonts w:ascii="Consolas" w:hAnsi="Consolas"/>
-        </w:rPr>
-      </w:pPr>
-    </w:p>
-    <w:p>
-      <w:pPr>
-        <w:jc w:val="center"/>
-        <w:rPr>
-          <w:rFonts w:ascii="Consolas" w:hAnsi="Consolas"/>
-        </w:rPr>
-      </w:pPr>
-      <w:r>
-        <w:rPr>
-          <w:rFonts w:ascii="Consolas" w:hAnsi="Consolas"/>
-        </w:rPr>
-        <w:t>Task 4</w:t>
-      </w:r>
-    </w:p>
-    <w:p>
-      <w:pPr>
-        <w:pBdr>
-          <w:bottom w:val="single" w:sz="6" w:space="1" w:color="auto"/>
-        </w:pBdr>
-        <w:rPr>
-          <w:rFonts w:ascii="Consolas" w:hAnsi="Consolas"/>
-        </w:rPr>
-      </w:pPr>
-    </w:p>
-    <w:p>
-      <w:pPr>
-        <w:pBdr>
-          <w:bottom w:val="single" w:sz="6" w:space="1" w:color="auto"/>
-        </w:pBdr>
-        <w:rPr>
-          <w:rFonts w:ascii="Consolas" w:hAnsi="Consolas"/>
-        </w:rPr>
-      </w:pPr>
-    </w:p>
-    <w:p>
-      <w:pPr>
-        <w:pBdr>
-          <w:bottom w:val="single" w:sz="6" w:space="1" w:color="auto"/>
-        </w:pBdr>
-        <w:rPr>
-          <w:rFonts w:ascii="Consolas" w:hAnsi="Consolas"/>
-        </w:rPr>
-      </w:pPr>
-    </w:p>
-    <w:p>
-      <w:pPr>
-        <w:jc w:val="center"/>
-        <w:rPr>
-          <w:rFonts w:ascii="Consolas" w:hAnsi="Consolas"/>
-        </w:rPr>
-      </w:pPr>
-      <w:r>
-        <w:rPr>
-          <w:rFonts w:ascii="Consolas" w:hAnsi="Consolas"/>
-        </w:rPr>
-        <w:t>Task 5</w:t>
-      </w:r>
-    </w:p>
-    <w:p>
-      <w:pPr>
-        <w:pBdr>
-          <w:bottom w:val="single" w:sz="6" w:space="1" w:color="auto"/>
-        </w:pBdr>
-        <w:rPr>
-          <w:rFonts w:ascii="Consolas" w:hAnsi="Consolas"/>
-        </w:rPr>
-      </w:pPr>
-      <w:r>
-        <w:rPr>
-          <w:rFonts w:ascii="Consolas" w:hAnsi="Consolas"/>
-        </w:rPr>
-        <w:t>Completed in naïve_bayes.py</w:t>
-      </w:r>
-    </w:p>
-    <w:p>
-      <w:pPr>
-        <w:pBdr>
-          <w:bottom w:val="single" w:sz="6" w:space="1" w:color="auto"/>
-        </w:pBdr>
-        <w:rPr>
-          <w:rFonts w:ascii="Consolas" w:hAnsi="Consolas"/>
-        </w:rPr>
-      </w:pPr>
-    </w:p>
-    <w:p>
-      <w:pPr>
-        <w:pBdr>
-          <w:bottom w:val="single" w:sz="6" w:space="1" w:color="auto"/>
-        </w:pBdr>
-        <w:rPr>
-          <w:rFonts w:ascii="Consolas" w:hAnsi="Consolas"/>
-        </w:rPr>
-      </w:pPr>
-    </w:p>
-    <w:p>
-      <w:pPr>
         <w:rPr>
           <w:rFonts w:ascii="Consolas" w:hAnsi="Consolas"/>
         </w:rPr>
       </w:pPr>
     </w:p>
     <w:sectPr>
-      <w:headerReference w:type="default" r:id="rId6"/>
+      <w:headerReference w:type="default" r:id="rId7"/>
       <w:pgSz w:w="12240" w:h="15840"/>
       <w:pgMar w:top="1440" w:right="1440" w:bottom="1440" w:left="1440" w:header="720" w:footer="720" w:gutter="0"/>
       <w:cols w:space="720"/>
@@ -399,6 +1217,216 @@
     </w:pPr>
   </w:p>
 </w:hdr>
+</file>
+
+<file path=word/numbering.xml><?xml version="1.0" encoding="utf-8"?>
+<w:numbering xmlns:wpc="http://schemas.microsoft.com/office/word/2010/wordprocessingCanvas" xmlns:cx="http://schemas.microsoft.com/office/drawing/2014/chartex" xmlns:cx1="http://schemas.microsoft.com/office/drawing/2015/9/8/chartex" xmlns:cx2="http://schemas.microsoft.com/office/drawing/2015/10/21/chartex" xmlns:cx3="http://schemas.microsoft.com/office/drawing/2016/5/9/chartex" xmlns:cx4="http://schemas.microsoft.com/office/drawing/2016/5/10/chartex" xmlns:cx5="http://schemas.microsoft.com/office/drawing/2016/5/11/chartex" xmlns:cx6="http://schemas.microsoft.com/office/drawing/2016/5/12/chartex" xmlns:cx7="http://schemas.microsoft.com/office/drawing/2016/5/13/chartex" xmlns:cx8="http://schemas.microsoft.com/office/drawing/2016/5/14/chartex" xmlns:mc="http://schemas.openxmlformats.org/markup-compatibility/2006" xmlns:aink="http://schemas.microsoft.com/office/drawing/2016/ink" xmlns:am3d="http://schemas.microsoft.com/office/drawing/2017/model3d" xmlns:o="urn:schemas-microsoft-com:office:office" xmlns:oel="http://schemas.microsoft.com/office/2019/extlst" xmlns:r="http://schemas.openxmlformats.org/officeDocument/2006/relationships" xmlns:m="http://schemas.openxmlformats.org/officeDocument/2006/math" xmlns:v="urn:schemas-microsoft-com:vml" xmlns:wp14="http://schemas.microsoft.com/office/word/2010/wordprocessingDrawing" xmlns:wp="http://schemas.openxmlformats.org/drawingml/2006/wordprocessingDrawing" xmlns:w10="urn:schemas-microsoft-com:office:word" xmlns:w="http://schemas.openxmlformats.org/wordprocessingml/2006/main" xmlns:w14="http://schemas.microsoft.com/office/word/2010/wordml" xmlns:w15="http://schemas.microsoft.com/office/word/2012/wordml" xmlns:w16cex="http://schemas.microsoft.com/office/word/2018/wordml/cex" xmlns:w16cid="http://schemas.microsoft.com/office/word/2016/wordml/cid" xmlns:w16="http://schemas.microsoft.com/office/word/2018/wordml" xmlns:w16sdtdh="http://schemas.microsoft.com/office/word/2020/wordml/sdtdatahash" xmlns:w16se="http://schemas.microsoft.com/office/word/2015/wordml/symex" xmlns:wpg="http://schemas.microsoft.com/office/word/2010/wordprocessingGroup" xmlns:wpi="http://schemas.microsoft.com/office/word/2010/wordprocessingInk" xmlns:wne="http://schemas.microsoft.com/office/word/2006/wordml" xmlns:wps="http://schemas.microsoft.com/office/word/2010/wordprocessingShape" mc:Ignorable="w14 w15 w16se w16cid w16 w16cex w16sdtdh wp14">
+  <w:abstractNum w:abstractNumId="0" w15:restartNumberingAfterBreak="0">
+    <w:nsid w:val="1E0314EA"/>
+    <w:multiLevelType w:val="hybridMultilevel"/>
+    <w:tmpl w:val="6076E900"/>
+    <w:lvl w:ilvl="0" w:tplc="04090017">
+      <w:start w:val="1"/>
+      <w:numFmt w:val="lowerLetter"/>
+      <w:lvlText w:val="%1)"/>
+      <w:lvlJc w:val="left"/>
+      <w:pPr>
+        <w:ind w:left="720" w:hanging="360"/>
+      </w:pPr>
+    </w:lvl>
+    <w:lvl w:ilvl="1" w:tplc="04090019" w:tentative="1">
+      <w:start w:val="1"/>
+      <w:numFmt w:val="lowerLetter"/>
+      <w:lvlText w:val="%2."/>
+      <w:lvlJc w:val="left"/>
+      <w:pPr>
+        <w:ind w:left="1440" w:hanging="360"/>
+      </w:pPr>
+    </w:lvl>
+    <w:lvl w:ilvl="2" w:tplc="0409001B" w:tentative="1">
+      <w:start w:val="1"/>
+      <w:numFmt w:val="lowerRoman"/>
+      <w:lvlText w:val="%3."/>
+      <w:lvlJc w:val="right"/>
+      <w:pPr>
+        <w:ind w:left="2160" w:hanging="180"/>
+      </w:pPr>
+    </w:lvl>
+    <w:lvl w:ilvl="3" w:tplc="0409000F" w:tentative="1">
+      <w:start w:val="1"/>
+      <w:numFmt w:val="decimal"/>
+      <w:lvlText w:val="%4."/>
+      <w:lvlJc w:val="left"/>
+      <w:pPr>
+        <w:ind w:left="2880" w:hanging="360"/>
+      </w:pPr>
+    </w:lvl>
+    <w:lvl w:ilvl="4" w:tplc="04090019" w:tentative="1">
+      <w:start w:val="1"/>
+      <w:numFmt w:val="lowerLetter"/>
+      <w:lvlText w:val="%5."/>
+      <w:lvlJc w:val="left"/>
+      <w:pPr>
+        <w:ind w:left="3600" w:hanging="360"/>
+      </w:pPr>
+    </w:lvl>
+    <w:lvl w:ilvl="5" w:tplc="0409001B" w:tentative="1">
+      <w:start w:val="1"/>
+      <w:numFmt w:val="lowerRoman"/>
+      <w:lvlText w:val="%6."/>
+      <w:lvlJc w:val="right"/>
+      <w:pPr>
+        <w:ind w:left="4320" w:hanging="180"/>
+      </w:pPr>
+    </w:lvl>
+    <w:lvl w:ilvl="6" w:tplc="0409000F" w:tentative="1">
+      <w:start w:val="1"/>
+      <w:numFmt w:val="decimal"/>
+      <w:lvlText w:val="%7."/>
+      <w:lvlJc w:val="left"/>
+      <w:pPr>
+        <w:ind w:left="5040" w:hanging="360"/>
+      </w:pPr>
+    </w:lvl>
+    <w:lvl w:ilvl="7" w:tplc="04090019" w:tentative="1">
+      <w:start w:val="1"/>
+      <w:numFmt w:val="lowerLetter"/>
+      <w:lvlText w:val="%8."/>
+      <w:lvlJc w:val="left"/>
+      <w:pPr>
+        <w:ind w:left="5760" w:hanging="360"/>
+      </w:pPr>
+    </w:lvl>
+    <w:lvl w:ilvl="8" w:tplc="0409001B" w:tentative="1">
+      <w:start w:val="1"/>
+      <w:numFmt w:val="lowerRoman"/>
+      <w:lvlText w:val="%9."/>
+      <w:lvlJc w:val="right"/>
+      <w:pPr>
+        <w:ind w:left="6480" w:hanging="180"/>
+      </w:pPr>
+    </w:lvl>
+  </w:abstractNum>
+  <w:abstractNum w:abstractNumId="1" w15:restartNumberingAfterBreak="0">
+    <w:nsid w:val="3EF03BBC"/>
+    <w:multiLevelType w:val="hybridMultilevel"/>
+    <w:tmpl w:val="D060AF4E"/>
+    <w:lvl w:ilvl="0" w:tplc="04090001">
+      <w:start w:val="1"/>
+      <w:numFmt w:val="bullet"/>
+      <w:lvlText w:val=""/>
+      <w:lvlJc w:val="left"/>
+      <w:pPr>
+        <w:ind w:left="720" w:hanging="360"/>
+      </w:pPr>
+      <w:rPr>
+        <w:rFonts w:ascii="Symbol" w:hAnsi="Symbol" w:hint="default"/>
+      </w:rPr>
+    </w:lvl>
+    <w:lvl w:ilvl="1" w:tplc="04090003" w:tentative="1">
+      <w:start w:val="1"/>
+      <w:numFmt w:val="bullet"/>
+      <w:lvlText w:val="o"/>
+      <w:lvlJc w:val="left"/>
+      <w:pPr>
+        <w:ind w:left="1440" w:hanging="360"/>
+      </w:pPr>
+      <w:rPr>
+        <w:rFonts w:ascii="Courier New" w:hAnsi="Courier New" w:cs="Courier New" w:hint="default"/>
+      </w:rPr>
+    </w:lvl>
+    <w:lvl w:ilvl="2" w:tplc="04090005" w:tentative="1">
+      <w:start w:val="1"/>
+      <w:numFmt w:val="bullet"/>
+      <w:lvlText w:val=""/>
+      <w:lvlJc w:val="left"/>
+      <w:pPr>
+        <w:ind w:left="2160" w:hanging="360"/>
+      </w:pPr>
+      <w:rPr>
+        <w:rFonts w:ascii="Wingdings" w:hAnsi="Wingdings" w:hint="default"/>
+      </w:rPr>
+    </w:lvl>
+    <w:lvl w:ilvl="3" w:tplc="04090001" w:tentative="1">
+      <w:start w:val="1"/>
+      <w:numFmt w:val="bullet"/>
+      <w:lvlText w:val=""/>
+      <w:lvlJc w:val="left"/>
+      <w:pPr>
+        <w:ind w:left="2880" w:hanging="360"/>
+      </w:pPr>
+      <w:rPr>
+        <w:rFonts w:ascii="Symbol" w:hAnsi="Symbol" w:hint="default"/>
+      </w:rPr>
+    </w:lvl>
+    <w:lvl w:ilvl="4" w:tplc="04090003" w:tentative="1">
+      <w:start w:val="1"/>
+      <w:numFmt w:val="bullet"/>
+      <w:lvlText w:val="o"/>
+      <w:lvlJc w:val="left"/>
+      <w:pPr>
+        <w:ind w:left="3600" w:hanging="360"/>
+      </w:pPr>
+      <w:rPr>
+        <w:rFonts w:ascii="Courier New" w:hAnsi="Courier New" w:cs="Courier New" w:hint="default"/>
+      </w:rPr>
+    </w:lvl>
+    <w:lvl w:ilvl="5" w:tplc="04090005" w:tentative="1">
+      <w:start w:val="1"/>
+      <w:numFmt w:val="bullet"/>
+      <w:lvlText w:val=""/>
+      <w:lvlJc w:val="left"/>
+      <w:pPr>
+        <w:ind w:left="4320" w:hanging="360"/>
+      </w:pPr>
+      <w:rPr>
+        <w:rFonts w:ascii="Wingdings" w:hAnsi="Wingdings" w:hint="default"/>
+      </w:rPr>
+    </w:lvl>
+    <w:lvl w:ilvl="6" w:tplc="04090001" w:tentative="1">
+      <w:start w:val="1"/>
+      <w:numFmt w:val="bullet"/>
+      <w:lvlText w:val=""/>
+      <w:lvlJc w:val="left"/>
+      <w:pPr>
+        <w:ind w:left="5040" w:hanging="360"/>
+      </w:pPr>
+      <w:rPr>
+        <w:rFonts w:ascii="Symbol" w:hAnsi="Symbol" w:hint="default"/>
+      </w:rPr>
+    </w:lvl>
+    <w:lvl w:ilvl="7" w:tplc="04090003" w:tentative="1">
+      <w:start w:val="1"/>
+      <w:numFmt w:val="bullet"/>
+      <w:lvlText w:val="o"/>
+      <w:lvlJc w:val="left"/>
+      <w:pPr>
+        <w:ind w:left="5760" w:hanging="360"/>
+      </w:pPr>
+      <w:rPr>
+        <w:rFonts w:ascii="Courier New" w:hAnsi="Courier New" w:cs="Courier New" w:hint="default"/>
+      </w:rPr>
+    </w:lvl>
+    <w:lvl w:ilvl="8" w:tplc="04090005" w:tentative="1">
+      <w:start w:val="1"/>
+      <w:numFmt w:val="bullet"/>
+      <w:lvlText w:val=""/>
+      <w:lvlJc w:val="left"/>
+      <w:pPr>
+        <w:ind w:left="6480" w:hanging="360"/>
+      </w:pPr>
+      <w:rPr>
+        <w:rFonts w:ascii="Wingdings" w:hAnsi="Wingdings" w:hint="default"/>
+      </w:rPr>
+    </w:lvl>
+  </w:abstractNum>
+  <w:num w:numId="1" w16cid:durableId="1027636150">
+    <w:abstractNumId w:val="1"/>
+  </w:num>
+  <w:num w:numId="2" w16cid:durableId="424962072">
+    <w:abstractNumId w:val="0"/>
+  </w:num>
+</w:numbering>
 </file>
 
 <file path=word/styles.xml><?xml version="1.0" encoding="utf-8"?>
@@ -873,6 +1901,17 @@
     <w:uiPriority w:val="99"/>
     <w:rsid w:val="00246367"/>
   </w:style>
+  <w:style w:type="paragraph" w:styleId="ListParagraph">
+    <w:name w:val="List Paragraph"/>
+    <w:basedOn w:val="Normal"/>
+    <w:uiPriority w:val="34"/>
+    <w:qFormat/>
+    <w:rsid w:val="00EB4713"/>
+    <w:pPr>
+      <w:ind w:left="720"/>
+      <w:contextualSpacing/>
+    </w:pPr>
+  </w:style>
 </w:styles>
 </file>
 

</xml_diff>

<commit_message>
word problems for ML HW
</commit_message>
<xml_diff>
--- a/CSE_Directory/CSE_Assignments/CSE_4309-ML/Assignment2/answers.docx
+++ b/CSE_Directory/CSE_Assignments/CSE_4309-ML/Assignment2/answers.docx
@@ -114,37 +114,7 @@
         <w:rPr>
           <w:rFonts w:ascii="Consolas" w:hAnsi="Consolas"/>
         </w:rPr>
-        <w:t xml:space="preserve">, </w:t>
-      </w:r>
-      <w:r>
-        <w:rPr>
-          <w:rFonts w:ascii="Consolas" w:hAnsi="Consolas"/>
-        </w:rPr>
-        <w:t>P(</w:t>
-      </w:r>
-      <w:r>
-        <w:rPr>
-          <w:rFonts w:ascii="Consolas" w:hAnsi="Consolas"/>
-        </w:rPr>
-        <w:t>C</w:t>
-      </w:r>
-      <w:r>
-        <w:rPr>
-          <w:rFonts w:ascii="Consolas" w:hAnsi="Consolas"/>
-        </w:rPr>
-        <w:t>|M) = 0.</w:t>
-      </w:r>
-      <w:r>
-        <w:rPr>
-          <w:rFonts w:ascii="Consolas" w:hAnsi="Consolas"/>
-        </w:rPr>
-        <w:t>8</w:t>
-      </w:r>
-      <w:r>
-        <w:rPr>
-          <w:rFonts w:ascii="Consolas" w:hAnsi="Consolas"/>
-        </w:rPr>
-        <w:t>0</w:t>
+        <w:t>, P(C|M) = 0.80</w:t>
       </w:r>
       <w:r>
         <w:rPr>
@@ -168,25 +138,7 @@
         <w:rPr>
           <w:rFonts w:ascii="Consolas" w:hAnsi="Consolas"/>
         </w:rPr>
-        <w:t>P(H|</w:t>
-      </w:r>
-      <w:r>
-        <w:rPr>
-          <w:rFonts w:ascii="Consolas" w:hAnsi="Consolas"/>
-        </w:rPr>
-        <w:t>S</w:t>
-      </w:r>
-      <w:r>
-        <w:rPr>
-          <w:rFonts w:ascii="Consolas" w:hAnsi="Consolas"/>
-        </w:rPr>
-        <w:t>) = 0.</w:t>
-      </w:r>
-      <w:r>
-        <w:rPr>
-          <w:rFonts w:ascii="Consolas" w:hAnsi="Consolas"/>
-        </w:rPr>
-        <w:t>90</w:t>
+        <w:t>P(H|S) = 0.90</w:t>
       </w:r>
       <w:r>
         <w:rPr>
@@ -198,25 +150,7 @@
         <w:rPr>
           <w:rFonts w:ascii="Consolas" w:hAnsi="Consolas"/>
         </w:rPr>
-        <w:t>, P(C|</w:t>
-      </w:r>
-      <w:r>
-        <w:rPr>
-          <w:rFonts w:ascii="Consolas" w:hAnsi="Consolas"/>
-        </w:rPr>
-        <w:t>S</w:t>
-      </w:r>
-      <w:r>
-        <w:rPr>
-          <w:rFonts w:ascii="Consolas" w:hAnsi="Consolas"/>
-        </w:rPr>
-        <w:t>) = 0.</w:t>
-      </w:r>
-      <w:r>
-        <w:rPr>
-          <w:rFonts w:ascii="Consolas" w:hAnsi="Consolas"/>
-        </w:rPr>
-        <w:t>10</w:t>
+        <w:t>, P(C|S) = 0.10</w:t>
       </w:r>
       <w:r>
         <w:rPr>
@@ -465,20 +399,7 @@
           <w:rFonts w:ascii="Consolas" w:hAnsi="Consolas"/>
         </w:rPr>
         <w:br/>
-        <w:t>P(C</w:t>
-      </w:r>
-      <w:r>
-        <w:rPr>
-          <w:rFonts w:ascii="Consolas" w:hAnsi="Consolas"/>
-          <w:vertAlign w:val="superscript"/>
-        </w:rPr>
-        <w:t>2</w:t>
-      </w:r>
-      <w:r>
-        <w:rPr>
-          <w:rFonts w:ascii="Consolas" w:hAnsi="Consolas"/>
-        </w:rPr>
-        <w:t xml:space="preserve">) = </w:t>
+        <w:t xml:space="preserve">P(C) = </w:t>
       </w:r>
       <w:r>
         <w:rPr>
@@ -586,186 +507,26 @@
         </w:numPr>
         <w:rPr>
           <w:rFonts w:ascii="Consolas" w:hAnsi="Consolas"/>
-        </w:rPr>
-      </w:pPr>
-      <w:r>
-        <w:rPr>
-          <w:rFonts w:ascii="Consolas" w:hAnsi="Consolas"/>
-        </w:rPr>
-        <w:t>Get the probabilities of P(M|</w:t>
-      </w:r>
-      <w:r>
-        <w:rPr>
-          <w:rFonts w:ascii="Consolas" w:hAnsi="Consolas"/>
-        </w:rPr>
-        <w:t>C</w:t>
-      </w:r>
-      <w:r>
-        <w:rPr>
-          <w:rFonts w:ascii="Consolas" w:hAnsi="Consolas"/>
-        </w:rPr>
-        <w:t>) and P(S|C) for the second day using the appropriate probabilities given the first day was cold.</w:t>
-      </w:r>
-      <w:r>
-        <w:rPr>
-          <w:rFonts w:ascii="Consolas" w:hAnsi="Consolas"/>
-        </w:rPr>
-        <w:br/>
-      </w:r>
-      <w:r>
-        <w:rPr>
-          <w:rFonts w:ascii="Consolas" w:hAnsi="Consolas"/>
-        </w:rPr>
-        <w:t>P(M|C</w:t>
-      </w:r>
-      <w:r>
-        <w:rPr>
-          <w:rFonts w:ascii="Consolas" w:hAnsi="Consolas"/>
-          <w:vertAlign w:val="superscript"/>
-        </w:rPr>
-        <w:t>2</w:t>
-      </w:r>
-      <w:r>
-        <w:rPr>
-          <w:rFonts w:ascii="Consolas" w:hAnsi="Consolas"/>
-        </w:rPr>
-        <w:t>) = P(C|M)*P(M</w:t>
-      </w:r>
-      <w:r>
-        <w:rPr>
-          <w:rFonts w:ascii="Consolas" w:hAnsi="Consolas"/>
-        </w:rPr>
-        <w:t>|C</w:t>
-      </w:r>
-      <w:r>
-        <w:rPr>
-          <w:rFonts w:ascii="Consolas" w:hAnsi="Consolas"/>
-        </w:rPr>
-        <w:t>)/P(C</w:t>
-      </w:r>
-      <w:r>
-        <w:rPr>
-          <w:rFonts w:ascii="Consolas" w:hAnsi="Consolas"/>
-          <w:vertAlign w:val="superscript"/>
-        </w:rPr>
-        <w:t>2</w:t>
-      </w:r>
-      <w:r>
-        <w:rPr>
-          <w:rFonts w:ascii="Consolas" w:hAnsi="Consolas"/>
-        </w:rPr>
-        <w:t xml:space="preserve">) = </w:t>
-      </w:r>
-      <w:r>
-        <w:rPr>
-          <w:rFonts w:ascii="Consolas" w:hAnsi="Consolas"/>
-        </w:rPr>
-        <w:t>0.7711</w:t>
-      </w:r>
-      <w:r>
-        <w:rPr>
-          <w:rFonts w:ascii="Consolas" w:hAnsi="Consolas"/>
-        </w:rPr>
-        <w:br/>
-      </w:r>
-      <w:r>
-        <w:rPr>
-          <w:rFonts w:ascii="Consolas" w:hAnsi="Consolas"/>
-        </w:rPr>
-        <w:t>P(</w:t>
-      </w:r>
-      <w:r>
-        <w:rPr>
-          <w:rFonts w:ascii="Consolas" w:hAnsi="Consolas"/>
-        </w:rPr>
-        <w:t>S</w:t>
-      </w:r>
-      <w:r>
-        <w:rPr>
-          <w:rFonts w:ascii="Consolas" w:hAnsi="Consolas"/>
-        </w:rPr>
-        <w:t>|C</w:t>
-      </w:r>
-      <w:r>
-        <w:rPr>
-          <w:rFonts w:ascii="Consolas" w:hAnsi="Consolas"/>
-          <w:vertAlign w:val="superscript"/>
-        </w:rPr>
-        <w:t>2</w:t>
-      </w:r>
-      <w:r>
-        <w:rPr>
-          <w:rFonts w:ascii="Consolas" w:hAnsi="Consolas"/>
-        </w:rPr>
-        <w:t>) = P(C|</w:t>
-      </w:r>
-      <w:r>
-        <w:rPr>
-          <w:rFonts w:ascii="Consolas" w:hAnsi="Consolas"/>
-        </w:rPr>
-        <w:t>S</w:t>
-      </w:r>
-      <w:r>
-        <w:rPr>
-          <w:rFonts w:ascii="Consolas" w:hAnsi="Consolas"/>
-        </w:rPr>
-        <w:t>)*P(</w:t>
-      </w:r>
-      <w:r>
-        <w:rPr>
-          <w:rFonts w:ascii="Consolas" w:hAnsi="Consolas"/>
-        </w:rPr>
-        <w:t>S|C</w:t>
-      </w:r>
-      <w:r>
-        <w:rPr>
-          <w:rFonts w:ascii="Consolas" w:hAnsi="Consolas"/>
-        </w:rPr>
-        <w:t>)/P(C</w:t>
-      </w:r>
-      <w:r>
-        <w:rPr>
-          <w:rFonts w:ascii="Consolas" w:hAnsi="Consolas"/>
-          <w:vertAlign w:val="superscript"/>
-        </w:rPr>
-        <w:t>2</w:t>
-      </w:r>
-      <w:r>
-        <w:rPr>
-          <w:rFonts w:ascii="Consolas" w:hAnsi="Consolas"/>
-        </w:rPr>
-        <w:t>) = 0.</w:t>
-      </w:r>
-      <w:r>
-        <w:rPr>
-          <w:rFonts w:ascii="Consolas" w:hAnsi="Consolas"/>
-        </w:rPr>
-        <w:t>2290</w:t>
-      </w:r>
-      <w:r>
-        <w:rPr>
-          <w:rFonts w:ascii="Consolas" w:hAnsi="Consolas"/>
           <w:b/>
           <w:bCs/>
         </w:rPr>
+      </w:pPr>
+      <w:r>
+        <w:rPr>
+          <w:rFonts w:ascii="Consolas" w:hAnsi="Consolas"/>
+        </w:rPr>
+        <w:t>There are two scenarios: the sensor is in Maine or the Sahara. Do the sum rule over these possibilities:</w:t>
+      </w:r>
+      <w:r>
+        <w:rPr>
+          <w:rFonts w:ascii="Consolas" w:hAnsi="Consolas"/>
+        </w:rPr>
         <w:br/>
       </w:r>
       <w:r>
         <w:rPr>
           <w:rFonts w:ascii="Consolas" w:hAnsi="Consolas"/>
         </w:rPr>
-        <w:t>Now calculate P(C) with sum rule again</w:t>
-      </w:r>
-      <w:r>
-        <w:rPr>
-          <w:rFonts w:ascii="Consolas" w:hAnsi="Consolas"/>
-        </w:rPr>
-        <w:br/>
-      </w:r>
-      <w:r>
-        <w:rPr>
-          <w:rFonts w:ascii="Consolas" w:hAnsi="Consolas"/>
-        </w:rPr>
         <w:t>P(C</w:t>
       </w:r>
       <w:r>
@@ -779,93 +540,39 @@
         <w:rPr>
           <w:rFonts w:ascii="Consolas" w:hAnsi="Consolas"/>
         </w:rPr>
-        <w:t xml:space="preserve">) = </w:t>
-      </w:r>
-      <w:r>
-        <w:rPr>
-          <w:rFonts w:ascii="Consolas" w:hAnsi="Consolas"/>
-        </w:rPr>
-        <w:t>P(</w:t>
-      </w:r>
-      <w:r>
-        <w:rPr>
-          <w:rFonts w:ascii="Consolas" w:hAnsi="Consolas"/>
-        </w:rPr>
-        <w:t>C</w:t>
-      </w:r>
-      <w:r>
-        <w:rPr>
-          <w:rFonts w:ascii="Consolas" w:hAnsi="Consolas"/>
-        </w:rPr>
-        <w:t>|M)*</w:t>
-      </w:r>
-      <w:r>
-        <w:rPr>
-          <w:rFonts w:ascii="Consolas" w:hAnsi="Consolas"/>
-        </w:rPr>
-        <w:t>P</w:t>
-      </w:r>
-      <w:r>
-        <w:rPr>
-          <w:rFonts w:ascii="Consolas" w:hAnsi="Consolas"/>
-        </w:rPr>
-        <w:t>(M</w:t>
-      </w:r>
-      <w:r>
-        <w:rPr>
-          <w:rFonts w:ascii="Consolas" w:hAnsi="Consolas"/>
-        </w:rPr>
-        <w:t>|C</w:t>
+        <w:t>)</w:t>
+      </w:r>
+      <w:r>
+        <w:rPr>
+          <w:rFonts w:ascii="Consolas" w:hAnsi="Consolas"/>
+        </w:rPr>
+        <w:t xml:space="preserve"> = P(C|M)</w:t>
       </w:r>
       <w:r>
         <w:rPr>
           <w:rFonts w:ascii="Consolas" w:hAnsi="Consolas"/>
           <w:vertAlign w:val="superscript"/>
         </w:rPr>
-        <w:t>2</w:t>
-      </w:r>
-      <w:r>
-        <w:rPr>
-          <w:rFonts w:ascii="Consolas" w:hAnsi="Consolas"/>
-        </w:rPr>
-        <w:t>)+P(</w:t>
-      </w:r>
-      <w:r>
-        <w:rPr>
-          <w:rFonts w:ascii="Consolas" w:hAnsi="Consolas"/>
-        </w:rPr>
-        <w:t>C</w:t>
-      </w:r>
-      <w:r>
-        <w:rPr>
-          <w:rFonts w:ascii="Consolas" w:hAnsi="Consolas"/>
-        </w:rPr>
-        <w:t>|S)*P(S</w:t>
-      </w:r>
-      <w:r>
-        <w:rPr>
-          <w:rFonts w:ascii="Consolas" w:hAnsi="Consolas"/>
-        </w:rPr>
-        <w:t>|C</w:t>
+        <w:t>3</w:t>
+      </w:r>
+      <w:r>
+        <w:rPr>
+          <w:rFonts w:ascii="Consolas" w:hAnsi="Consolas"/>
+        </w:rPr>
+        <w:t>*P(M)+P(C|S)</w:t>
       </w:r>
       <w:r>
         <w:rPr>
           <w:rFonts w:ascii="Consolas" w:hAnsi="Consolas"/>
           <w:vertAlign w:val="superscript"/>
         </w:rPr>
-        <w:t>2</w:t>
-      </w:r>
-      <w:r>
-        <w:rPr>
-          <w:rFonts w:ascii="Consolas" w:hAnsi="Consolas"/>
-        </w:rPr>
-        <w:t>)</w:t>
-      </w:r>
-      <w:r>
-        <w:rPr>
-          <w:rFonts w:ascii="Consolas" w:hAnsi="Consolas"/>
-        </w:rPr>
-        <w:t xml:space="preserve"> = </w:t>
+        <w:t>3</w:t>
+      </w:r>
+      <w:r>
+        <w:rPr>
+          <w:rFonts w:ascii="Consolas" w:hAnsi="Consolas"/>
+        </w:rPr>
+        <w:t xml:space="preserve">*P(S) = </w:t>
       </w:r>
       <w:r>
         <w:rPr>
@@ -881,8 +588,29 @@
           <w:b/>
           <w:bCs/>
         </w:rPr>
-        <w:t>6398</w:t>
-      </w:r>
+        <w:t>0266</w:t>
+      </w:r>
+    </w:p>
+    <w:p>
+      <w:pPr>
+        <w:ind w:left="360"/>
+        <w:rPr>
+          <w:rFonts w:ascii="Consolas" w:hAnsi="Consolas"/>
+        </w:rPr>
+      </w:pPr>
+      <w:r>
+        <w:rPr>
+          <w:rFonts w:ascii="Consolas" w:hAnsi="Consolas"/>
+        </w:rPr>
+        <w:t>The notation used to show what the answer is asking is probably slightly wrong, but the answers should be correct.</w:t>
+      </w:r>
+    </w:p>
+    <w:p>
+      <w:pPr>
+        <w:rPr>
+          <w:rFonts w:ascii="Consolas" w:hAnsi="Consolas"/>
+        </w:rPr>
+      </w:pPr>
     </w:p>
     <w:p>
       <w:pPr>
@@ -1006,6 +734,963 @@
     </w:p>
     <w:p>
       <w:pPr>
+        <w:jc w:val="center"/>
+        <w:rPr>
+          <w:rFonts w:ascii="Consolas" w:hAnsi="Consolas"/>
+        </w:rPr>
+      </w:pPr>
+      <w:r>
+        <w:rPr>
+          <w:rFonts w:ascii="Consolas" w:hAnsi="Consolas"/>
+        </w:rPr>
+        <w:t>Task 4</w:t>
+      </w:r>
+    </w:p>
+    <w:p>
+      <w:pPr>
+        <w:rPr>
+          <w:rFonts w:ascii="Consolas" w:hAnsi="Consolas"/>
+        </w:rPr>
+      </w:pPr>
+      <w:r>
+        <w:rPr>
+          <w:rFonts w:ascii="Consolas" w:hAnsi="Consolas"/>
+        </w:rPr>
+        <w:t>Knowns given problem statement:</w:t>
+      </w:r>
+    </w:p>
+    <w:p>
+      <w:pPr>
+        <w:pStyle w:val="ListParagraph"/>
+        <w:numPr>
+          <w:ilvl w:val="0"/>
+          <w:numId w:val="3"/>
+        </w:numPr>
+        <w:rPr>
+          <w:rFonts w:ascii="Consolas" w:hAnsi="Consolas"/>
+        </w:rPr>
+      </w:pPr>
+      <w:r>
+        <w:rPr>
+          <w:rFonts w:ascii="Consolas" w:hAnsi="Consolas"/>
+        </w:rPr>
+        <w:t>p(B=r) = 0.4</w:t>
+      </w:r>
+    </w:p>
+    <w:p>
+      <w:pPr>
+        <w:pStyle w:val="ListParagraph"/>
+        <w:numPr>
+          <w:ilvl w:val="0"/>
+          <w:numId w:val="3"/>
+        </w:numPr>
+        <w:rPr>
+          <w:rFonts w:ascii="Consolas" w:hAnsi="Consolas"/>
+        </w:rPr>
+      </w:pPr>
+      <w:r>
+        <w:rPr>
+          <w:rFonts w:ascii="Consolas" w:hAnsi="Consolas"/>
+        </w:rPr>
+        <w:t>p(B=b) = 0.6</w:t>
+      </w:r>
+    </w:p>
+    <w:p>
+      <w:pPr>
+        <w:pStyle w:val="ListParagraph"/>
+        <w:numPr>
+          <w:ilvl w:val="0"/>
+          <w:numId w:val="3"/>
+        </w:numPr>
+        <w:rPr>
+          <w:rFonts w:ascii="Consolas" w:hAnsi="Consolas"/>
+        </w:rPr>
+      </w:pPr>
+      <w:r>
+        <w:rPr>
+          <w:rFonts w:ascii="Consolas" w:hAnsi="Consolas"/>
+        </w:rPr>
+        <w:t>p(F=a | B=r) = 0.25</w:t>
+      </w:r>
+    </w:p>
+    <w:p>
+      <w:pPr>
+        <w:pStyle w:val="ListParagraph"/>
+        <w:numPr>
+          <w:ilvl w:val="0"/>
+          <w:numId w:val="3"/>
+        </w:numPr>
+        <w:rPr>
+          <w:rFonts w:ascii="Consolas" w:hAnsi="Consolas"/>
+        </w:rPr>
+      </w:pPr>
+      <w:r>
+        <w:rPr>
+          <w:rFonts w:ascii="Consolas" w:hAnsi="Consolas"/>
+        </w:rPr>
+        <w:t>p(F=o | B=r) = 0.75</w:t>
+      </w:r>
+    </w:p>
+    <w:p>
+      <w:pPr>
+        <w:pStyle w:val="ListParagraph"/>
+        <w:numPr>
+          <w:ilvl w:val="0"/>
+          <w:numId w:val="3"/>
+        </w:numPr>
+        <w:rPr>
+          <w:rFonts w:ascii="Consolas" w:hAnsi="Consolas"/>
+        </w:rPr>
+      </w:pPr>
+      <w:r>
+        <w:rPr>
+          <w:rFonts w:ascii="Consolas" w:hAnsi="Consolas"/>
+        </w:rPr>
+        <w:t>p(F=a | B=b) = 0.75</w:t>
+      </w:r>
+    </w:p>
+    <w:p>
+      <w:pPr>
+        <w:pStyle w:val="ListParagraph"/>
+        <w:numPr>
+          <w:ilvl w:val="0"/>
+          <w:numId w:val="3"/>
+        </w:numPr>
+        <w:rPr>
+          <w:rFonts w:ascii="Consolas" w:hAnsi="Consolas"/>
+        </w:rPr>
+      </w:pPr>
+      <w:r>
+        <w:rPr>
+          <w:rFonts w:ascii="Consolas" w:hAnsi="Consolas"/>
+        </w:rPr>
+        <w:t>p(F=o | B=b) = 0.25</w:t>
+      </w:r>
+    </w:p>
+    <w:p>
+      <w:pPr>
+        <w:rPr>
+          <w:rFonts w:ascii="Consolas" w:hAnsi="Consolas"/>
+        </w:rPr>
+      </w:pPr>
+      <w:r>
+        <w:rPr>
+          <w:rFonts w:ascii="Consolas" w:hAnsi="Consolas"/>
+        </w:rPr>
+        <w:t>Calculated values:</w:t>
+      </w:r>
+    </w:p>
+    <w:p>
+      <w:pPr>
+        <w:pStyle w:val="ListParagraph"/>
+        <w:numPr>
+          <w:ilvl w:val="0"/>
+          <w:numId w:val="5"/>
+        </w:numPr>
+        <w:rPr>
+          <w:rFonts w:ascii="Consolas" w:hAnsi="Consolas"/>
+        </w:rPr>
+      </w:pPr>
+      <w:r>
+        <w:rPr>
+          <w:rFonts w:ascii="Consolas" w:hAnsi="Consolas"/>
+        </w:rPr>
+        <w:t xml:space="preserve">P(F=a) = </w:t>
+      </w:r>
+      <w:r>
+        <w:rPr>
+          <w:rFonts w:ascii="Consolas" w:hAnsi="Consolas"/>
+        </w:rPr>
+        <w:t>p(F=a | B=r)</w:t>
+      </w:r>
+      <w:r>
+        <w:rPr>
+          <w:rFonts w:ascii="Consolas" w:hAnsi="Consolas"/>
+        </w:rPr>
+        <w:t>*</w:t>
+      </w:r>
+      <w:r>
+        <w:rPr>
+          <w:rFonts w:ascii="Consolas" w:hAnsi="Consolas"/>
+        </w:rPr>
+        <w:t>p(B=r)</w:t>
+      </w:r>
+      <w:r>
+        <w:rPr>
+          <w:rFonts w:ascii="Consolas" w:hAnsi="Consolas"/>
+        </w:rPr>
+        <w:t xml:space="preserve"> + </w:t>
+      </w:r>
+      <w:r>
+        <w:rPr>
+          <w:rFonts w:ascii="Consolas" w:hAnsi="Consolas"/>
+        </w:rPr>
+        <w:t>p(F=a | B=b)</w:t>
+      </w:r>
+      <w:r>
+        <w:rPr>
+          <w:rFonts w:ascii="Consolas" w:hAnsi="Consolas"/>
+        </w:rPr>
+        <w:t>*</w:t>
+      </w:r>
+      <w:r>
+        <w:rPr>
+          <w:rFonts w:ascii="Consolas" w:hAnsi="Consolas"/>
+        </w:rPr>
+        <w:t>p(B=b)</w:t>
+      </w:r>
+      <w:r>
+        <w:rPr>
+          <w:rFonts w:ascii="Consolas" w:hAnsi="Consolas"/>
+        </w:rPr>
+        <w:t xml:space="preserve"> = 0.5500</w:t>
+      </w:r>
+    </w:p>
+    <w:p>
+      <w:pPr>
+        <w:pStyle w:val="ListParagraph"/>
+        <w:numPr>
+          <w:ilvl w:val="0"/>
+          <w:numId w:val="5"/>
+        </w:numPr>
+        <w:rPr>
+          <w:rFonts w:ascii="Consolas" w:hAnsi="Consolas"/>
+        </w:rPr>
+      </w:pPr>
+      <w:r>
+        <w:rPr>
+          <w:rFonts w:ascii="Consolas" w:hAnsi="Consolas"/>
+        </w:rPr>
+        <w:t>P(F=</w:t>
+      </w:r>
+      <w:r>
+        <w:rPr>
+          <w:rFonts w:ascii="Consolas" w:hAnsi="Consolas"/>
+        </w:rPr>
+        <w:t>o</w:t>
+      </w:r>
+      <w:r>
+        <w:rPr>
+          <w:rFonts w:ascii="Consolas" w:hAnsi="Consolas"/>
+        </w:rPr>
+        <w:t xml:space="preserve">) = </w:t>
+      </w:r>
+      <w:r>
+        <w:rPr>
+          <w:rFonts w:ascii="Consolas" w:hAnsi="Consolas"/>
+        </w:rPr>
+        <w:t>p(F=</w:t>
+      </w:r>
+      <w:r>
+        <w:rPr>
+          <w:rFonts w:ascii="Consolas" w:hAnsi="Consolas"/>
+        </w:rPr>
+        <w:t>o</w:t>
+      </w:r>
+      <w:r>
+        <w:rPr>
+          <w:rFonts w:ascii="Consolas" w:hAnsi="Consolas"/>
+        </w:rPr>
+        <w:t xml:space="preserve"> | B=r)</w:t>
+      </w:r>
+      <w:r>
+        <w:rPr>
+          <w:rFonts w:ascii="Consolas" w:hAnsi="Consolas"/>
+        </w:rPr>
+        <w:t>*</w:t>
+      </w:r>
+      <w:r>
+        <w:rPr>
+          <w:rFonts w:ascii="Consolas" w:hAnsi="Consolas"/>
+        </w:rPr>
+        <w:t>p(B=r)</w:t>
+      </w:r>
+      <w:r>
+        <w:rPr>
+          <w:rFonts w:ascii="Consolas" w:hAnsi="Consolas"/>
+        </w:rPr>
+        <w:t xml:space="preserve"> + </w:t>
+      </w:r>
+      <w:r>
+        <w:rPr>
+          <w:rFonts w:ascii="Consolas" w:hAnsi="Consolas"/>
+        </w:rPr>
+        <w:t>p(F=</w:t>
+      </w:r>
+      <w:r>
+        <w:rPr>
+          <w:rFonts w:ascii="Consolas" w:hAnsi="Consolas"/>
+        </w:rPr>
+        <w:t>o</w:t>
+      </w:r>
+      <w:r>
+        <w:rPr>
+          <w:rFonts w:ascii="Consolas" w:hAnsi="Consolas"/>
+        </w:rPr>
+        <w:t xml:space="preserve"> | B=b)</w:t>
+      </w:r>
+      <w:r>
+        <w:rPr>
+          <w:rFonts w:ascii="Consolas" w:hAnsi="Consolas"/>
+        </w:rPr>
+        <w:t>*</w:t>
+      </w:r>
+      <w:r>
+        <w:rPr>
+          <w:rFonts w:ascii="Consolas" w:hAnsi="Consolas"/>
+        </w:rPr>
+        <w:t>p(B=b)</w:t>
+      </w:r>
+      <w:r>
+        <w:rPr>
+          <w:rFonts w:ascii="Consolas" w:hAnsi="Consolas"/>
+        </w:rPr>
+        <w:t xml:space="preserve"> = 0.</w:t>
+      </w:r>
+      <w:r>
+        <w:rPr>
+          <w:rFonts w:ascii="Consolas" w:hAnsi="Consolas"/>
+        </w:rPr>
+        <w:t>4</w:t>
+      </w:r>
+      <w:r>
+        <w:rPr>
+          <w:rFonts w:ascii="Consolas" w:hAnsi="Consolas"/>
+        </w:rPr>
+        <w:t>500</w:t>
+      </w:r>
+    </w:p>
+    <w:p>
+      <w:pPr>
+        <w:pStyle w:val="ListParagraph"/>
+        <w:numPr>
+          <w:ilvl w:val="0"/>
+          <w:numId w:val="5"/>
+        </w:numPr>
+        <w:rPr>
+          <w:rFonts w:ascii="Consolas" w:hAnsi="Consolas"/>
+        </w:rPr>
+      </w:pPr>
+      <w:r>
+        <w:rPr>
+          <w:rFonts w:ascii="Consolas" w:hAnsi="Consolas"/>
+        </w:rPr>
+        <w:t>P(</w:t>
+      </w:r>
+      <w:r>
+        <w:rPr>
+          <w:rFonts w:ascii="Consolas" w:hAnsi="Consolas"/>
+        </w:rPr>
+        <w:t>B=b | F=a</w:t>
+      </w:r>
+      <w:r>
+        <w:rPr>
+          <w:rFonts w:ascii="Consolas" w:hAnsi="Consolas"/>
+        </w:rPr>
+        <w:t>) = P(</w:t>
+      </w:r>
+      <w:r>
+        <w:rPr>
+          <w:rFonts w:ascii="Consolas" w:hAnsi="Consolas"/>
+        </w:rPr>
+        <w:t xml:space="preserve">F=a </w:t>
+      </w:r>
+      <w:r>
+        <w:rPr>
+          <w:rFonts w:ascii="Consolas" w:hAnsi="Consolas"/>
+        </w:rPr>
+        <w:t>|</w:t>
+      </w:r>
+      <w:r>
+        <w:rPr>
+          <w:rFonts w:ascii="Consolas" w:hAnsi="Consolas"/>
+        </w:rPr>
+        <w:t xml:space="preserve"> B=b</w:t>
+      </w:r>
+      <w:r>
+        <w:rPr>
+          <w:rFonts w:ascii="Consolas" w:hAnsi="Consolas"/>
+        </w:rPr>
+        <w:t>)*P(</w:t>
+      </w:r>
+      <w:r>
+        <w:rPr>
+          <w:rFonts w:ascii="Consolas" w:hAnsi="Consolas"/>
+        </w:rPr>
+        <w:t>B=b</w:t>
+      </w:r>
+      <w:r>
+        <w:rPr>
+          <w:rFonts w:ascii="Consolas" w:hAnsi="Consolas"/>
+        </w:rPr>
+        <w:t>)/P(</w:t>
+      </w:r>
+      <w:r>
+        <w:rPr>
+          <w:rFonts w:ascii="Consolas" w:hAnsi="Consolas"/>
+        </w:rPr>
+        <w:t>F=a</w:t>
+      </w:r>
+      <w:r>
+        <w:rPr>
+          <w:rFonts w:ascii="Consolas" w:hAnsi="Consolas"/>
+        </w:rPr>
+        <w:t>)</w:t>
+      </w:r>
+      <w:r>
+        <w:rPr>
+          <w:rFonts w:ascii="Consolas" w:hAnsi="Consolas"/>
+        </w:rPr>
+        <w:t xml:space="preserve"> = 0.8182</w:t>
+      </w:r>
+      <w:r>
+        <w:rPr>
+          <w:rFonts w:ascii="Consolas" w:hAnsi="Consolas"/>
+        </w:rPr>
+        <w:t xml:space="preserve"> &lt;-</w:t>
+      </w:r>
+    </w:p>
+    <w:p>
+      <w:pPr>
+        <w:pStyle w:val="ListParagraph"/>
+        <w:numPr>
+          <w:ilvl w:val="0"/>
+          <w:numId w:val="5"/>
+        </w:numPr>
+        <w:rPr>
+          <w:rFonts w:ascii="Consolas" w:hAnsi="Consolas"/>
+        </w:rPr>
+      </w:pPr>
+      <w:r>
+        <w:rPr>
+          <w:rFonts w:ascii="Consolas" w:hAnsi="Consolas"/>
+        </w:rPr>
+        <w:t>P(B=</w:t>
+      </w:r>
+      <w:r>
+        <w:rPr>
+          <w:rFonts w:ascii="Consolas" w:hAnsi="Consolas"/>
+        </w:rPr>
+        <w:t>r</w:t>
+      </w:r>
+      <w:r>
+        <w:rPr>
+          <w:rFonts w:ascii="Consolas" w:hAnsi="Consolas"/>
+        </w:rPr>
+        <w:t xml:space="preserve"> | F=a) = P(</w:t>
+      </w:r>
+      <w:r>
+        <w:rPr>
+          <w:rFonts w:ascii="Consolas" w:hAnsi="Consolas"/>
+        </w:rPr>
+        <w:t xml:space="preserve">F=a </w:t>
+      </w:r>
+      <w:r>
+        <w:rPr>
+          <w:rFonts w:ascii="Consolas" w:hAnsi="Consolas"/>
+        </w:rPr>
+        <w:t>|</w:t>
+      </w:r>
+      <w:r>
+        <w:rPr>
+          <w:rFonts w:ascii="Consolas" w:hAnsi="Consolas"/>
+        </w:rPr>
+        <w:t xml:space="preserve"> B=</w:t>
+      </w:r>
+      <w:r>
+        <w:rPr>
+          <w:rFonts w:ascii="Consolas" w:hAnsi="Consolas"/>
+        </w:rPr>
+        <w:t>r</w:t>
+      </w:r>
+      <w:r>
+        <w:rPr>
+          <w:rFonts w:ascii="Consolas" w:hAnsi="Consolas"/>
+        </w:rPr>
+        <w:t>)*P(</w:t>
+      </w:r>
+      <w:r>
+        <w:rPr>
+          <w:rFonts w:ascii="Consolas" w:hAnsi="Consolas"/>
+        </w:rPr>
+        <w:t>B=</w:t>
+      </w:r>
+      <w:r>
+        <w:rPr>
+          <w:rFonts w:ascii="Consolas" w:hAnsi="Consolas"/>
+        </w:rPr>
+        <w:t>r</w:t>
+      </w:r>
+      <w:r>
+        <w:rPr>
+          <w:rFonts w:ascii="Consolas" w:hAnsi="Consolas"/>
+        </w:rPr>
+        <w:t>)/P(</w:t>
+      </w:r>
+      <w:r>
+        <w:rPr>
+          <w:rFonts w:ascii="Consolas" w:hAnsi="Consolas"/>
+        </w:rPr>
+        <w:t>F=a</w:t>
+      </w:r>
+      <w:r>
+        <w:rPr>
+          <w:rFonts w:ascii="Consolas" w:hAnsi="Consolas"/>
+        </w:rPr>
+        <w:t>)</w:t>
+      </w:r>
+      <w:r>
+        <w:rPr>
+          <w:rFonts w:ascii="Consolas" w:hAnsi="Consolas"/>
+        </w:rPr>
+        <w:t xml:space="preserve"> = 0.</w:t>
+      </w:r>
+      <w:r>
+        <w:rPr>
+          <w:rFonts w:ascii="Consolas" w:hAnsi="Consolas"/>
+        </w:rPr>
+        <w:t>1818</w:t>
+      </w:r>
+    </w:p>
+    <w:p>
+      <w:pPr>
+        <w:pStyle w:val="ListParagraph"/>
+        <w:numPr>
+          <w:ilvl w:val="0"/>
+          <w:numId w:val="5"/>
+        </w:numPr>
+        <w:rPr>
+          <w:rFonts w:ascii="Consolas" w:hAnsi="Consolas"/>
+        </w:rPr>
+      </w:pPr>
+      <w:r>
+        <w:rPr>
+          <w:rFonts w:ascii="Consolas" w:hAnsi="Consolas"/>
+        </w:rPr>
+        <w:t>P(B=b | F=</w:t>
+      </w:r>
+      <w:r>
+        <w:rPr>
+          <w:rFonts w:ascii="Consolas" w:hAnsi="Consolas"/>
+        </w:rPr>
+        <w:t>o</w:t>
+      </w:r>
+      <w:r>
+        <w:rPr>
+          <w:rFonts w:ascii="Consolas" w:hAnsi="Consolas"/>
+        </w:rPr>
+        <w:t>) = P(</w:t>
+      </w:r>
+      <w:r>
+        <w:rPr>
+          <w:rFonts w:ascii="Consolas" w:hAnsi="Consolas"/>
+        </w:rPr>
+        <w:t>F=</w:t>
+      </w:r>
+      <w:r>
+        <w:rPr>
+          <w:rFonts w:ascii="Consolas" w:hAnsi="Consolas"/>
+        </w:rPr>
+        <w:t>o</w:t>
+      </w:r>
+      <w:r>
+        <w:rPr>
+          <w:rFonts w:ascii="Consolas" w:hAnsi="Consolas"/>
+        </w:rPr>
+        <w:t xml:space="preserve"> </w:t>
+      </w:r>
+      <w:r>
+        <w:rPr>
+          <w:rFonts w:ascii="Consolas" w:hAnsi="Consolas"/>
+        </w:rPr>
+        <w:t>|</w:t>
+      </w:r>
+      <w:r>
+        <w:rPr>
+          <w:rFonts w:ascii="Consolas" w:hAnsi="Consolas"/>
+        </w:rPr>
+        <w:t xml:space="preserve"> B=b</w:t>
+      </w:r>
+      <w:r>
+        <w:rPr>
+          <w:rFonts w:ascii="Consolas" w:hAnsi="Consolas"/>
+        </w:rPr>
+        <w:t>)*P(</w:t>
+      </w:r>
+      <w:r>
+        <w:rPr>
+          <w:rFonts w:ascii="Consolas" w:hAnsi="Consolas"/>
+        </w:rPr>
+        <w:t>B=b</w:t>
+      </w:r>
+      <w:r>
+        <w:rPr>
+          <w:rFonts w:ascii="Consolas" w:hAnsi="Consolas"/>
+        </w:rPr>
+        <w:t>)/P(</w:t>
+      </w:r>
+      <w:r>
+        <w:rPr>
+          <w:rFonts w:ascii="Consolas" w:hAnsi="Consolas"/>
+        </w:rPr>
+        <w:t>F=</w:t>
+      </w:r>
+      <w:r>
+        <w:rPr>
+          <w:rFonts w:ascii="Consolas" w:hAnsi="Consolas"/>
+        </w:rPr>
+        <w:t>o</w:t>
+      </w:r>
+      <w:r>
+        <w:rPr>
+          <w:rFonts w:ascii="Consolas" w:hAnsi="Consolas"/>
+        </w:rPr>
+        <w:t>)</w:t>
+      </w:r>
+      <w:r>
+        <w:rPr>
+          <w:rFonts w:ascii="Consolas" w:hAnsi="Consolas"/>
+        </w:rPr>
+        <w:t xml:space="preserve"> = </w:t>
+      </w:r>
+      <w:r>
+        <w:rPr>
+          <w:rFonts w:ascii="Consolas" w:hAnsi="Consolas"/>
+        </w:rPr>
+        <w:t>0.3333</w:t>
+      </w:r>
+    </w:p>
+    <w:p>
+      <w:pPr>
+        <w:pStyle w:val="ListParagraph"/>
+        <w:numPr>
+          <w:ilvl w:val="0"/>
+          <w:numId w:val="5"/>
+        </w:numPr>
+        <w:rPr>
+          <w:rFonts w:ascii="Consolas" w:hAnsi="Consolas"/>
+        </w:rPr>
+      </w:pPr>
+      <w:r>
+        <w:rPr>
+          <w:rFonts w:ascii="Consolas" w:hAnsi="Consolas"/>
+        </w:rPr>
+        <w:t>P(B=</w:t>
+      </w:r>
+      <w:r>
+        <w:rPr>
+          <w:rFonts w:ascii="Consolas" w:hAnsi="Consolas"/>
+        </w:rPr>
+        <w:t>r</w:t>
+      </w:r>
+      <w:r>
+        <w:rPr>
+          <w:rFonts w:ascii="Consolas" w:hAnsi="Consolas"/>
+        </w:rPr>
+        <w:t xml:space="preserve"> | F=</w:t>
+      </w:r>
+      <w:r>
+        <w:rPr>
+          <w:rFonts w:ascii="Consolas" w:hAnsi="Consolas"/>
+        </w:rPr>
+        <w:t>o</w:t>
+      </w:r>
+      <w:r>
+        <w:rPr>
+          <w:rFonts w:ascii="Consolas" w:hAnsi="Consolas"/>
+        </w:rPr>
+        <w:t>) = P(</w:t>
+      </w:r>
+      <w:r>
+        <w:rPr>
+          <w:rFonts w:ascii="Consolas" w:hAnsi="Consolas"/>
+        </w:rPr>
+        <w:t>F=</w:t>
+      </w:r>
+      <w:r>
+        <w:rPr>
+          <w:rFonts w:ascii="Consolas" w:hAnsi="Consolas"/>
+        </w:rPr>
+        <w:t>o</w:t>
+      </w:r>
+      <w:r>
+        <w:rPr>
+          <w:rFonts w:ascii="Consolas" w:hAnsi="Consolas"/>
+        </w:rPr>
+        <w:t xml:space="preserve"> </w:t>
+      </w:r>
+      <w:r>
+        <w:rPr>
+          <w:rFonts w:ascii="Consolas" w:hAnsi="Consolas"/>
+        </w:rPr>
+        <w:t>|</w:t>
+      </w:r>
+      <w:r>
+        <w:rPr>
+          <w:rFonts w:ascii="Consolas" w:hAnsi="Consolas"/>
+        </w:rPr>
+        <w:t xml:space="preserve"> B=</w:t>
+      </w:r>
+      <w:r>
+        <w:rPr>
+          <w:rFonts w:ascii="Consolas" w:hAnsi="Consolas"/>
+        </w:rPr>
+        <w:t>r</w:t>
+      </w:r>
+      <w:r>
+        <w:rPr>
+          <w:rFonts w:ascii="Consolas" w:hAnsi="Consolas"/>
+        </w:rPr>
+        <w:t>)*P(</w:t>
+      </w:r>
+      <w:r>
+        <w:rPr>
+          <w:rFonts w:ascii="Consolas" w:hAnsi="Consolas"/>
+        </w:rPr>
+        <w:t>B=</w:t>
+      </w:r>
+      <w:r>
+        <w:rPr>
+          <w:rFonts w:ascii="Consolas" w:hAnsi="Consolas"/>
+        </w:rPr>
+        <w:t>r</w:t>
+      </w:r>
+      <w:r>
+        <w:rPr>
+          <w:rFonts w:ascii="Consolas" w:hAnsi="Consolas"/>
+        </w:rPr>
+        <w:t>)/P(</w:t>
+      </w:r>
+      <w:r>
+        <w:rPr>
+          <w:rFonts w:ascii="Consolas" w:hAnsi="Consolas"/>
+        </w:rPr>
+        <w:t>F=</w:t>
+      </w:r>
+      <w:r>
+        <w:rPr>
+          <w:rFonts w:ascii="Consolas" w:hAnsi="Consolas"/>
+        </w:rPr>
+        <w:t>o</w:t>
+      </w:r>
+      <w:r>
+        <w:rPr>
+          <w:rFonts w:ascii="Consolas" w:hAnsi="Consolas"/>
+        </w:rPr>
+        <w:t>)</w:t>
+      </w:r>
+      <w:r>
+        <w:rPr>
+          <w:rFonts w:ascii="Consolas" w:hAnsi="Consolas"/>
+        </w:rPr>
+        <w:t xml:space="preserve"> = </w:t>
+      </w:r>
+      <w:r>
+        <w:rPr>
+          <w:rFonts w:ascii="Consolas" w:hAnsi="Consolas"/>
+        </w:rPr>
+        <w:t>0.6666</w:t>
+      </w:r>
+      <w:r>
+        <w:rPr>
+          <w:rFonts w:ascii="Consolas" w:hAnsi="Consolas"/>
+        </w:rPr>
+        <w:t xml:space="preserve"> &lt;-</w:t>
+      </w:r>
+    </w:p>
+    <w:p>
+      <w:pPr>
+        <w:rPr>
+          <w:rFonts w:ascii="Consolas" w:hAnsi="Consolas"/>
+        </w:rPr>
+      </w:pPr>
+      <w:r>
+        <w:rPr>
+          <w:rFonts w:ascii="Consolas" w:hAnsi="Consolas"/>
+        </w:rPr>
+        <w:t>The classifier will</w:t>
+      </w:r>
+      <w:r>
+        <w:rPr>
+          <w:rFonts w:ascii="Consolas" w:hAnsi="Consolas"/>
+        </w:rPr>
+        <w:t xml:space="preserve"> choose B=b when given F=a and will choose B=r when given F=o. To find the probability of success we need use sum rule</w:t>
+      </w:r>
+      <w:r>
+        <w:rPr>
+          <w:rFonts w:ascii="Consolas" w:hAnsi="Consolas"/>
+        </w:rPr>
+        <w:t xml:space="preserve"> over all the successful scenarios:</w:t>
+      </w:r>
+      <w:r>
+        <w:rPr>
+          <w:rFonts w:ascii="Consolas" w:hAnsi="Consolas"/>
+        </w:rPr>
+        <w:br/>
+        <w:t xml:space="preserve">P(correct) = P(F=a | B=b)*P(B=b) + </w:t>
+      </w:r>
+      <w:r>
+        <w:rPr>
+          <w:rFonts w:ascii="Consolas" w:hAnsi="Consolas"/>
+        </w:rPr>
+        <w:t>P(F=</w:t>
+      </w:r>
+      <w:r>
+        <w:rPr>
+          <w:rFonts w:ascii="Consolas" w:hAnsi="Consolas"/>
+        </w:rPr>
+        <w:t>o</w:t>
+      </w:r>
+      <w:r>
+        <w:rPr>
+          <w:rFonts w:ascii="Consolas" w:hAnsi="Consolas"/>
+        </w:rPr>
+        <w:t xml:space="preserve"> | B=</w:t>
+      </w:r>
+      <w:r>
+        <w:rPr>
+          <w:rFonts w:ascii="Consolas" w:hAnsi="Consolas"/>
+        </w:rPr>
+        <w:t>r</w:t>
+      </w:r>
+      <w:r>
+        <w:rPr>
+          <w:rFonts w:ascii="Consolas" w:hAnsi="Consolas"/>
+        </w:rPr>
+        <w:t>)*P(B=</w:t>
+      </w:r>
+      <w:r>
+        <w:rPr>
+          <w:rFonts w:ascii="Consolas" w:hAnsi="Consolas"/>
+        </w:rPr>
+        <w:t>r</w:t>
+      </w:r>
+      <w:r>
+        <w:rPr>
+          <w:rFonts w:ascii="Consolas" w:hAnsi="Consolas"/>
+        </w:rPr>
+        <w:t>)</w:t>
+      </w:r>
+      <w:r>
+        <w:rPr>
+          <w:rFonts w:ascii="Consolas" w:hAnsi="Consolas"/>
+        </w:rPr>
+        <w:t xml:space="preserve"> = </w:t>
+      </w:r>
+      <w:r>
+        <w:rPr>
+          <w:rFonts w:ascii="Consolas" w:hAnsi="Consolas"/>
+          <w:b/>
+          <w:bCs/>
+        </w:rPr>
+        <w:t>0.7500</w:t>
+      </w:r>
+      <w:r>
+        <w:rPr>
+          <w:rFonts w:ascii="Consolas" w:hAnsi="Consolas"/>
+        </w:rPr>
+        <w:br/>
+      </w:r>
+      <w:r>
+        <w:rPr>
+          <w:rFonts w:ascii="Consolas" w:hAnsi="Consolas"/>
+        </w:rPr>
+        <w:t>P(</w:t>
+      </w:r>
+      <w:r>
+        <w:rPr>
+          <w:rFonts w:ascii="Consolas" w:hAnsi="Consolas"/>
+        </w:rPr>
+        <w:t>wrong</w:t>
+      </w:r>
+      <w:r>
+        <w:rPr>
+          <w:rFonts w:ascii="Consolas" w:hAnsi="Consolas"/>
+        </w:rPr>
+        <w:t>) = P(F=</w:t>
+      </w:r>
+      <w:r>
+        <w:rPr>
+          <w:rFonts w:ascii="Consolas" w:hAnsi="Consolas"/>
+        </w:rPr>
+        <w:t>a</w:t>
+      </w:r>
+      <w:r>
+        <w:rPr>
+          <w:rFonts w:ascii="Consolas" w:hAnsi="Consolas"/>
+        </w:rPr>
+        <w:t xml:space="preserve"> | B=</w:t>
+      </w:r>
+      <w:r>
+        <w:rPr>
+          <w:rFonts w:ascii="Consolas" w:hAnsi="Consolas"/>
+        </w:rPr>
+        <w:t>r</w:t>
+      </w:r>
+      <w:r>
+        <w:rPr>
+          <w:rFonts w:ascii="Consolas" w:hAnsi="Consolas"/>
+        </w:rPr>
+        <w:t>)*P(B=</w:t>
+      </w:r>
+      <w:r>
+        <w:rPr>
+          <w:rFonts w:ascii="Consolas" w:hAnsi="Consolas"/>
+        </w:rPr>
+        <w:t>r</w:t>
+      </w:r>
+      <w:r>
+        <w:rPr>
+          <w:rFonts w:ascii="Consolas" w:hAnsi="Consolas"/>
+        </w:rPr>
+        <w:t>) + P(F=o | B=</w:t>
+      </w:r>
+      <w:r>
+        <w:rPr>
+          <w:rFonts w:ascii="Consolas" w:hAnsi="Consolas"/>
+        </w:rPr>
+        <w:t>b</w:t>
+      </w:r>
+      <w:r>
+        <w:rPr>
+          <w:rFonts w:ascii="Consolas" w:hAnsi="Consolas"/>
+        </w:rPr>
+        <w:t>)*P(B=</w:t>
+      </w:r>
+      <w:r>
+        <w:rPr>
+          <w:rFonts w:ascii="Consolas" w:hAnsi="Consolas"/>
+        </w:rPr>
+        <w:t>b</w:t>
+      </w:r>
+      <w:r>
+        <w:rPr>
+          <w:rFonts w:ascii="Consolas" w:hAnsi="Consolas"/>
+        </w:rPr>
+        <w:t>) = 0.</w:t>
+      </w:r>
+      <w:r>
+        <w:rPr>
+          <w:rFonts w:ascii="Consolas" w:hAnsi="Consolas"/>
+        </w:rPr>
+        <w:t>2500</w:t>
+      </w:r>
+    </w:p>
+    <w:p>
+      <w:pPr>
+        <w:rPr>
+          <w:rFonts w:ascii="Consolas" w:hAnsi="Consolas"/>
+        </w:rPr>
+      </w:pPr>
+      <w:r>
+        <w:rPr>
+          <w:rFonts w:ascii="Consolas" w:hAnsi="Consolas"/>
+        </w:rPr>
+        <w:t>There is a 75% chance that the classifier is correct.</w:t>
+      </w:r>
+    </w:p>
+    <w:p>
+      <w:pPr>
         <w:pBdr>
           <w:bottom w:val="single" w:sz="6" w:space="1" w:color="auto"/>
         </w:pBdr>
@@ -1025,7 +1710,7 @@
         <w:rPr>
           <w:rFonts w:ascii="Consolas" w:hAnsi="Consolas"/>
         </w:rPr>
-        <w:t>Task 4</w:t>
+        <w:t>Task 5</w:t>
       </w:r>
     </w:p>
     <w:p>
@@ -1037,50 +1722,6 @@
           <w:rFonts w:ascii="Consolas" w:hAnsi="Consolas"/>
         </w:rPr>
       </w:pPr>
-    </w:p>
-    <w:p>
-      <w:pPr>
-        <w:pBdr>
-          <w:bottom w:val="single" w:sz="6" w:space="1" w:color="auto"/>
-        </w:pBdr>
-        <w:rPr>
-          <w:rFonts w:ascii="Consolas" w:hAnsi="Consolas"/>
-        </w:rPr>
-      </w:pPr>
-    </w:p>
-    <w:p>
-      <w:pPr>
-        <w:pBdr>
-          <w:bottom w:val="single" w:sz="6" w:space="1" w:color="auto"/>
-        </w:pBdr>
-        <w:rPr>
-          <w:rFonts w:ascii="Consolas" w:hAnsi="Consolas"/>
-        </w:rPr>
-      </w:pPr>
-    </w:p>
-    <w:p>
-      <w:pPr>
-        <w:jc w:val="center"/>
-        <w:rPr>
-          <w:rFonts w:ascii="Consolas" w:hAnsi="Consolas"/>
-        </w:rPr>
-      </w:pPr>
-      <w:r>
-        <w:rPr>
-          <w:rFonts w:ascii="Consolas" w:hAnsi="Consolas"/>
-        </w:rPr>
-        <w:t>Task 5</w:t>
-      </w:r>
-    </w:p>
-    <w:p>
-      <w:pPr>
-        <w:pBdr>
-          <w:bottom w:val="single" w:sz="6" w:space="1" w:color="auto"/>
-        </w:pBdr>
-        <w:rPr>
-          <w:rFonts w:ascii="Consolas" w:hAnsi="Consolas"/>
-        </w:rPr>
-      </w:pPr>
       <w:r>
         <w:rPr>
           <w:rFonts w:ascii="Consolas" w:hAnsi="Consolas"/>
@@ -1093,16 +1734,6 @@
         </w:rPr>
         <w:t>naive_bayes.py.</w:t>
       </w:r>
-    </w:p>
-    <w:p>
-      <w:pPr>
-        <w:pBdr>
-          <w:bottom w:val="single" w:sz="6" w:space="1" w:color="auto"/>
-        </w:pBdr>
-        <w:rPr>
-          <w:rFonts w:ascii="Consolas" w:hAnsi="Consolas"/>
-        </w:rPr>
-      </w:pPr>
     </w:p>
     <w:p>
       <w:pPr>
@@ -1224,8 +1855,8 @@
   <w:abstractNum w:abstractNumId="0" w15:restartNumberingAfterBreak="0">
     <w:nsid w:val="1E0314EA"/>
     <w:multiLevelType w:val="hybridMultilevel"/>
-    <w:tmpl w:val="6076E900"/>
-    <w:lvl w:ilvl="0" w:tplc="04090017">
+    <w:tmpl w:val="32DEC728"/>
+    <w:lvl w:ilvl="0" w:tplc="E7C045C4">
       <w:start w:val="1"/>
       <w:numFmt w:val="lowerLetter"/>
       <w:lvlText w:val="%1)"/>
@@ -1233,6 +1864,10 @@
       <w:pPr>
         <w:ind w:left="720" w:hanging="360"/>
       </w:pPr>
+      <w:rPr>
+        <w:b w:val="0"/>
+        <w:bCs w:val="0"/>
+      </w:rPr>
     </w:lvl>
     <w:lvl w:ilvl="1" w:tplc="04090019" w:tentative="1">
       <w:start w:val="1"/>
@@ -1308,6 +1943,232 @@
     </w:lvl>
   </w:abstractNum>
   <w:abstractNum w:abstractNumId="1" w15:restartNumberingAfterBreak="0">
+    <w:nsid w:val="32E40652"/>
+    <w:multiLevelType w:val="hybridMultilevel"/>
+    <w:tmpl w:val="299E0FEE"/>
+    <w:lvl w:ilvl="0" w:tplc="04090001">
+      <w:start w:val="1"/>
+      <w:numFmt w:val="bullet"/>
+      <w:lvlText w:val=""/>
+      <w:lvlJc w:val="left"/>
+      <w:pPr>
+        <w:ind w:left="720" w:hanging="360"/>
+      </w:pPr>
+      <w:rPr>
+        <w:rFonts w:ascii="Symbol" w:hAnsi="Symbol" w:hint="default"/>
+      </w:rPr>
+    </w:lvl>
+    <w:lvl w:ilvl="1" w:tplc="04090003" w:tentative="1">
+      <w:start w:val="1"/>
+      <w:numFmt w:val="bullet"/>
+      <w:lvlText w:val="o"/>
+      <w:lvlJc w:val="left"/>
+      <w:pPr>
+        <w:ind w:left="1440" w:hanging="360"/>
+      </w:pPr>
+      <w:rPr>
+        <w:rFonts w:ascii="Courier New" w:hAnsi="Courier New" w:cs="Courier New" w:hint="default"/>
+      </w:rPr>
+    </w:lvl>
+    <w:lvl w:ilvl="2" w:tplc="04090005" w:tentative="1">
+      <w:start w:val="1"/>
+      <w:numFmt w:val="bullet"/>
+      <w:lvlText w:val=""/>
+      <w:lvlJc w:val="left"/>
+      <w:pPr>
+        <w:ind w:left="2160" w:hanging="360"/>
+      </w:pPr>
+      <w:rPr>
+        <w:rFonts w:ascii="Wingdings" w:hAnsi="Wingdings" w:hint="default"/>
+      </w:rPr>
+    </w:lvl>
+    <w:lvl w:ilvl="3" w:tplc="04090001" w:tentative="1">
+      <w:start w:val="1"/>
+      <w:numFmt w:val="bullet"/>
+      <w:lvlText w:val=""/>
+      <w:lvlJc w:val="left"/>
+      <w:pPr>
+        <w:ind w:left="2880" w:hanging="360"/>
+      </w:pPr>
+      <w:rPr>
+        <w:rFonts w:ascii="Symbol" w:hAnsi="Symbol" w:hint="default"/>
+      </w:rPr>
+    </w:lvl>
+    <w:lvl w:ilvl="4" w:tplc="04090003" w:tentative="1">
+      <w:start w:val="1"/>
+      <w:numFmt w:val="bullet"/>
+      <w:lvlText w:val="o"/>
+      <w:lvlJc w:val="left"/>
+      <w:pPr>
+        <w:ind w:left="3600" w:hanging="360"/>
+      </w:pPr>
+      <w:rPr>
+        <w:rFonts w:ascii="Courier New" w:hAnsi="Courier New" w:cs="Courier New" w:hint="default"/>
+      </w:rPr>
+    </w:lvl>
+    <w:lvl w:ilvl="5" w:tplc="04090005" w:tentative="1">
+      <w:start w:val="1"/>
+      <w:numFmt w:val="bullet"/>
+      <w:lvlText w:val=""/>
+      <w:lvlJc w:val="left"/>
+      <w:pPr>
+        <w:ind w:left="4320" w:hanging="360"/>
+      </w:pPr>
+      <w:rPr>
+        <w:rFonts w:ascii="Wingdings" w:hAnsi="Wingdings" w:hint="default"/>
+      </w:rPr>
+    </w:lvl>
+    <w:lvl w:ilvl="6" w:tplc="04090001" w:tentative="1">
+      <w:start w:val="1"/>
+      <w:numFmt w:val="bullet"/>
+      <w:lvlText w:val=""/>
+      <w:lvlJc w:val="left"/>
+      <w:pPr>
+        <w:ind w:left="5040" w:hanging="360"/>
+      </w:pPr>
+      <w:rPr>
+        <w:rFonts w:ascii="Symbol" w:hAnsi="Symbol" w:hint="default"/>
+      </w:rPr>
+    </w:lvl>
+    <w:lvl w:ilvl="7" w:tplc="04090003" w:tentative="1">
+      <w:start w:val="1"/>
+      <w:numFmt w:val="bullet"/>
+      <w:lvlText w:val="o"/>
+      <w:lvlJc w:val="left"/>
+      <w:pPr>
+        <w:ind w:left="5760" w:hanging="360"/>
+      </w:pPr>
+      <w:rPr>
+        <w:rFonts w:ascii="Courier New" w:hAnsi="Courier New" w:cs="Courier New" w:hint="default"/>
+      </w:rPr>
+    </w:lvl>
+    <w:lvl w:ilvl="8" w:tplc="04090005" w:tentative="1">
+      <w:start w:val="1"/>
+      <w:numFmt w:val="bullet"/>
+      <w:lvlText w:val=""/>
+      <w:lvlJc w:val="left"/>
+      <w:pPr>
+        <w:ind w:left="6480" w:hanging="360"/>
+      </w:pPr>
+      <w:rPr>
+        <w:rFonts w:ascii="Wingdings" w:hAnsi="Wingdings" w:hint="default"/>
+      </w:rPr>
+    </w:lvl>
+  </w:abstractNum>
+  <w:abstractNum w:abstractNumId="2" w15:restartNumberingAfterBreak="0">
+    <w:nsid w:val="358D2A84"/>
+    <w:multiLevelType w:val="hybridMultilevel"/>
+    <w:tmpl w:val="7EE6A8FE"/>
+    <w:lvl w:ilvl="0" w:tplc="04090001">
+      <w:start w:val="1"/>
+      <w:numFmt w:val="bullet"/>
+      <w:lvlText w:val=""/>
+      <w:lvlJc w:val="left"/>
+      <w:pPr>
+        <w:ind w:left="720" w:hanging="360"/>
+      </w:pPr>
+      <w:rPr>
+        <w:rFonts w:ascii="Symbol" w:hAnsi="Symbol" w:hint="default"/>
+      </w:rPr>
+    </w:lvl>
+    <w:lvl w:ilvl="1" w:tplc="04090003" w:tentative="1">
+      <w:start w:val="1"/>
+      <w:numFmt w:val="bullet"/>
+      <w:lvlText w:val="o"/>
+      <w:lvlJc w:val="left"/>
+      <w:pPr>
+        <w:ind w:left="1440" w:hanging="360"/>
+      </w:pPr>
+      <w:rPr>
+        <w:rFonts w:ascii="Courier New" w:hAnsi="Courier New" w:cs="Courier New" w:hint="default"/>
+      </w:rPr>
+    </w:lvl>
+    <w:lvl w:ilvl="2" w:tplc="04090005" w:tentative="1">
+      <w:start w:val="1"/>
+      <w:numFmt w:val="bullet"/>
+      <w:lvlText w:val=""/>
+      <w:lvlJc w:val="left"/>
+      <w:pPr>
+        <w:ind w:left="2160" w:hanging="360"/>
+      </w:pPr>
+      <w:rPr>
+        <w:rFonts w:ascii="Wingdings" w:hAnsi="Wingdings" w:hint="default"/>
+      </w:rPr>
+    </w:lvl>
+    <w:lvl w:ilvl="3" w:tplc="04090001" w:tentative="1">
+      <w:start w:val="1"/>
+      <w:numFmt w:val="bullet"/>
+      <w:lvlText w:val=""/>
+      <w:lvlJc w:val="left"/>
+      <w:pPr>
+        <w:ind w:left="2880" w:hanging="360"/>
+      </w:pPr>
+      <w:rPr>
+        <w:rFonts w:ascii="Symbol" w:hAnsi="Symbol" w:hint="default"/>
+      </w:rPr>
+    </w:lvl>
+    <w:lvl w:ilvl="4" w:tplc="04090003" w:tentative="1">
+      <w:start w:val="1"/>
+      <w:numFmt w:val="bullet"/>
+      <w:lvlText w:val="o"/>
+      <w:lvlJc w:val="left"/>
+      <w:pPr>
+        <w:ind w:left="3600" w:hanging="360"/>
+      </w:pPr>
+      <w:rPr>
+        <w:rFonts w:ascii="Courier New" w:hAnsi="Courier New" w:cs="Courier New" w:hint="default"/>
+      </w:rPr>
+    </w:lvl>
+    <w:lvl w:ilvl="5" w:tplc="04090005" w:tentative="1">
+      <w:start w:val="1"/>
+      <w:numFmt w:val="bullet"/>
+      <w:lvlText w:val=""/>
+      <w:lvlJc w:val="left"/>
+      <w:pPr>
+        <w:ind w:left="4320" w:hanging="360"/>
+      </w:pPr>
+      <w:rPr>
+        <w:rFonts w:ascii="Wingdings" w:hAnsi="Wingdings" w:hint="default"/>
+      </w:rPr>
+    </w:lvl>
+    <w:lvl w:ilvl="6" w:tplc="04090001" w:tentative="1">
+      <w:start w:val="1"/>
+      <w:numFmt w:val="bullet"/>
+      <w:lvlText w:val=""/>
+      <w:lvlJc w:val="left"/>
+      <w:pPr>
+        <w:ind w:left="5040" w:hanging="360"/>
+      </w:pPr>
+      <w:rPr>
+        <w:rFonts w:ascii="Symbol" w:hAnsi="Symbol" w:hint="default"/>
+      </w:rPr>
+    </w:lvl>
+    <w:lvl w:ilvl="7" w:tplc="04090003" w:tentative="1">
+      <w:start w:val="1"/>
+      <w:numFmt w:val="bullet"/>
+      <w:lvlText w:val="o"/>
+      <w:lvlJc w:val="left"/>
+      <w:pPr>
+        <w:ind w:left="5760" w:hanging="360"/>
+      </w:pPr>
+      <w:rPr>
+        <w:rFonts w:ascii="Courier New" w:hAnsi="Courier New" w:cs="Courier New" w:hint="default"/>
+      </w:rPr>
+    </w:lvl>
+    <w:lvl w:ilvl="8" w:tplc="04090005" w:tentative="1">
+      <w:start w:val="1"/>
+      <w:numFmt w:val="bullet"/>
+      <w:lvlText w:val=""/>
+      <w:lvlJc w:val="left"/>
+      <w:pPr>
+        <w:ind w:left="6480" w:hanging="360"/>
+      </w:pPr>
+      <w:rPr>
+        <w:rFonts w:ascii="Wingdings" w:hAnsi="Wingdings" w:hint="default"/>
+      </w:rPr>
+    </w:lvl>
+  </w:abstractNum>
+  <w:abstractNum w:abstractNumId="3" w15:restartNumberingAfterBreak="0">
     <w:nsid w:val="3EF03BBC"/>
     <w:multiLevelType w:val="hybridMultilevel"/>
     <w:tmpl w:val="D060AF4E"/>
@@ -1420,11 +2281,106 @@
       </w:rPr>
     </w:lvl>
   </w:abstractNum>
+  <w:abstractNum w:abstractNumId="4" w15:restartNumberingAfterBreak="0">
+    <w:nsid w:val="60D751C7"/>
+    <w:multiLevelType w:val="hybridMultilevel"/>
+    <w:tmpl w:val="15EAF93E"/>
+    <w:lvl w:ilvl="0" w:tplc="0409000F">
+      <w:start w:val="1"/>
+      <w:numFmt w:val="decimal"/>
+      <w:lvlText w:val="%1."/>
+      <w:lvlJc w:val="left"/>
+      <w:pPr>
+        <w:ind w:left="1080" w:hanging="360"/>
+      </w:pPr>
+    </w:lvl>
+    <w:lvl w:ilvl="1" w:tplc="04090019" w:tentative="1">
+      <w:start w:val="1"/>
+      <w:numFmt w:val="lowerLetter"/>
+      <w:lvlText w:val="%2."/>
+      <w:lvlJc w:val="left"/>
+      <w:pPr>
+        <w:ind w:left="1800" w:hanging="360"/>
+      </w:pPr>
+    </w:lvl>
+    <w:lvl w:ilvl="2" w:tplc="0409001B" w:tentative="1">
+      <w:start w:val="1"/>
+      <w:numFmt w:val="lowerRoman"/>
+      <w:lvlText w:val="%3."/>
+      <w:lvlJc w:val="right"/>
+      <w:pPr>
+        <w:ind w:left="2520" w:hanging="180"/>
+      </w:pPr>
+    </w:lvl>
+    <w:lvl w:ilvl="3" w:tplc="0409000F" w:tentative="1">
+      <w:start w:val="1"/>
+      <w:numFmt w:val="decimal"/>
+      <w:lvlText w:val="%4."/>
+      <w:lvlJc w:val="left"/>
+      <w:pPr>
+        <w:ind w:left="3240" w:hanging="360"/>
+      </w:pPr>
+    </w:lvl>
+    <w:lvl w:ilvl="4" w:tplc="04090019" w:tentative="1">
+      <w:start w:val="1"/>
+      <w:numFmt w:val="lowerLetter"/>
+      <w:lvlText w:val="%5."/>
+      <w:lvlJc w:val="left"/>
+      <w:pPr>
+        <w:ind w:left="3960" w:hanging="360"/>
+      </w:pPr>
+    </w:lvl>
+    <w:lvl w:ilvl="5" w:tplc="0409001B" w:tentative="1">
+      <w:start w:val="1"/>
+      <w:numFmt w:val="lowerRoman"/>
+      <w:lvlText w:val="%6."/>
+      <w:lvlJc w:val="right"/>
+      <w:pPr>
+        <w:ind w:left="4680" w:hanging="180"/>
+      </w:pPr>
+    </w:lvl>
+    <w:lvl w:ilvl="6" w:tplc="0409000F" w:tentative="1">
+      <w:start w:val="1"/>
+      <w:numFmt w:val="decimal"/>
+      <w:lvlText w:val="%7."/>
+      <w:lvlJc w:val="left"/>
+      <w:pPr>
+        <w:ind w:left="5400" w:hanging="360"/>
+      </w:pPr>
+    </w:lvl>
+    <w:lvl w:ilvl="7" w:tplc="04090019" w:tentative="1">
+      <w:start w:val="1"/>
+      <w:numFmt w:val="lowerLetter"/>
+      <w:lvlText w:val="%8."/>
+      <w:lvlJc w:val="left"/>
+      <w:pPr>
+        <w:ind w:left="6120" w:hanging="360"/>
+      </w:pPr>
+    </w:lvl>
+    <w:lvl w:ilvl="8" w:tplc="0409001B" w:tentative="1">
+      <w:start w:val="1"/>
+      <w:numFmt w:val="lowerRoman"/>
+      <w:lvlText w:val="%9."/>
+      <w:lvlJc w:val="right"/>
+      <w:pPr>
+        <w:ind w:left="6840" w:hanging="180"/>
+      </w:pPr>
+    </w:lvl>
+  </w:abstractNum>
   <w:num w:numId="1" w16cid:durableId="1027636150">
-    <w:abstractNumId w:val="1"/>
+    <w:abstractNumId w:val="3"/>
   </w:num>
   <w:num w:numId="2" w16cid:durableId="424962072">
     <w:abstractNumId w:val="0"/>
+  </w:num>
+  <w:num w:numId="3" w16cid:durableId="1423145112">
+    <w:abstractNumId w:val="1"/>
+  </w:num>
+  <w:num w:numId="4" w16cid:durableId="1976324984">
+    <w:abstractNumId w:val="4"/>
+  </w:num>
+  <w:num w:numId="5" w16cid:durableId="1750807926">
+    <w:abstractNumId w:val="2"/>
   </w:num>
 </w:numbering>
 </file>

</xml_diff>